<commit_message>
Tidied spawning code to remove grid system. Work on write-up document.
</commit_message>
<xml_diff>
--- a/Coursework 2/SOFT351 Assignment 2 - 10503639.docx
+++ b/Coursework 2/SOFT351 Assignment 2 - 10503639.docx
@@ -40,13 +40,930 @@
         <w:t>End User Guide</w:t>
       </w:r>
     </w:p>
-    <w:p/>
     <w:p>
+      <w:r>
+        <w:t>Run the “</w:t>
+      </w:r>
+      <w:r>
+        <w:t>Boids.sln</w:t>
+      </w:r>
+      <w:r>
+        <w:t>” Microsoft Visual Studio Solution file and click run (or the “Boids.exe” file in the “</w:t>
+      </w:r>
+      <w:r>
+        <w:t>\x64\Debug</w:t>
+      </w:r>
+      <w:r>
+        <w:t>” pathway) to run the game.</w:t>
+      </w:r>
+    </w:p>
+    <w:p>
+      <w:r>
+        <w:t>The user is presented with a bird’s-eye view of the winged-bear which they can move around the screen as with the previous assignment. The bear controls remain the same, with the F1 key remaining the key pressed to display controls on-screen whilst in the program. New commands added to the software are as follows:</w:t>
+      </w:r>
+    </w:p>
+    <w:p>
+      <w:pPr>
+        <w:pStyle w:val="ListParagraph"/>
+        <w:numPr>
+          <w:ilvl w:val="0"/>
+          <w:numId w:val="39"/>
+        </w:numPr>
+      </w:pPr>
+      <w:r>
+        <w:t>‘r’ key –</w:t>
+      </w:r>
+      <w:r>
+        <w:t xml:space="preserve"> increase the </w:t>
+      </w:r>
+      <w:r>
+        <w:t>strength</w:t>
+      </w:r>
+      <w:r>
+        <w:t xml:space="preserve"> of the leash</w:t>
+      </w:r>
+      <w:r>
+        <w:t xml:space="preserve"> affect forcing </w:t>
+      </w:r>
+      <w:proofErr w:type="spellStart"/>
+      <w:r>
+        <w:t>boids</w:t>
+      </w:r>
+      <w:proofErr w:type="spellEnd"/>
+      <w:r>
+        <w:t xml:space="preserve"> to stay near the default camera</w:t>
+      </w:r>
+      <w:r>
+        <w:t>.</w:t>
+      </w:r>
+    </w:p>
+    <w:p>
+      <w:pPr>
+        <w:pStyle w:val="ListParagraph"/>
+        <w:numPr>
+          <w:ilvl w:val="0"/>
+          <w:numId w:val="39"/>
+        </w:numPr>
+      </w:pPr>
+      <w:r>
+        <w:t xml:space="preserve">‘d’ key – </w:t>
+      </w:r>
+      <w:r>
+        <w:t xml:space="preserve">decrease </w:t>
+      </w:r>
+      <w:r>
+        <w:t xml:space="preserve">the strength of the leash affect forcing </w:t>
+      </w:r>
+      <w:proofErr w:type="spellStart"/>
+      <w:r>
+        <w:t>boids</w:t>
+      </w:r>
+      <w:proofErr w:type="spellEnd"/>
+      <w:r>
+        <w:t xml:space="preserve"> to stay near the default camera</w:t>
+      </w:r>
+      <w:r>
+        <w:t>.</w:t>
+      </w:r>
+    </w:p>
+    <w:p>
+      <w:pPr>
+        <w:pStyle w:val="ListParagraph"/>
+        <w:numPr>
+          <w:ilvl w:val="0"/>
+          <w:numId w:val="39"/>
+        </w:numPr>
+      </w:pPr>
+      <w:r>
+        <w:t xml:space="preserve">‘t’ key – </w:t>
+      </w:r>
+      <w:r>
+        <w:t>increase</w:t>
+      </w:r>
+      <w:r>
+        <w:t xml:space="preserve"> the</w:t>
+      </w:r>
+      <w:r>
+        <w:t xml:space="preserve"> </w:t>
+      </w:r>
+      <w:r>
+        <w:t xml:space="preserve">distance that the </w:t>
+      </w:r>
+      <w:proofErr w:type="spellStart"/>
+      <w:r>
+        <w:t>boids</w:t>
+      </w:r>
+      <w:proofErr w:type="spellEnd"/>
+      <w:r>
+        <w:t xml:space="preserve"> can move away from the default camera</w:t>
+      </w:r>
+      <w:r>
+        <w:t>.</w:t>
+      </w:r>
+    </w:p>
+    <w:p>
+      <w:pPr>
+        <w:pStyle w:val="ListParagraph"/>
+        <w:numPr>
+          <w:ilvl w:val="0"/>
+          <w:numId w:val="39"/>
+        </w:numPr>
+      </w:pPr>
+      <w:r>
+        <w:t xml:space="preserve">‘f’ key – </w:t>
+      </w:r>
+      <w:r>
+        <w:t xml:space="preserve">decrease </w:t>
+      </w:r>
+      <w:r>
+        <w:t xml:space="preserve">the distance that the </w:t>
+      </w:r>
+      <w:proofErr w:type="spellStart"/>
+      <w:r>
+        <w:t>boids</w:t>
+      </w:r>
+      <w:proofErr w:type="spellEnd"/>
+      <w:r>
+        <w:t xml:space="preserve"> can move away from the default camera</w:t>
+      </w:r>
+      <w:r>
+        <w:t>.</w:t>
+      </w:r>
+    </w:p>
+    <w:p>
+      <w:pPr>
+        <w:pStyle w:val="ListParagraph"/>
+        <w:numPr>
+          <w:ilvl w:val="0"/>
+          <w:numId w:val="39"/>
+        </w:numPr>
+      </w:pPr>
+      <w:r>
+        <w:t xml:space="preserve">‘y’ key – </w:t>
+      </w:r>
+      <w:r>
+        <w:t xml:space="preserve">increase the </w:t>
+      </w:r>
+      <w:r>
+        <w:t xml:space="preserve">range at which </w:t>
+      </w:r>
+      <w:proofErr w:type="spellStart"/>
+      <w:r>
+        <w:t>boids</w:t>
+      </w:r>
+      <w:proofErr w:type="spellEnd"/>
+      <w:r>
+        <w:t xml:space="preserve"> see nearby </w:t>
+      </w:r>
+      <w:proofErr w:type="spellStart"/>
+      <w:r>
+        <w:t>boids</w:t>
+      </w:r>
+      <w:proofErr w:type="spellEnd"/>
+      <w:r>
+        <w:t xml:space="preserve"> (affects turning decisions)</w:t>
+      </w:r>
+      <w:r>
+        <w:t>.</w:t>
+      </w:r>
+    </w:p>
+    <w:p>
+      <w:pPr>
+        <w:pStyle w:val="ListParagraph"/>
+        <w:numPr>
+          <w:ilvl w:val="0"/>
+          <w:numId w:val="39"/>
+        </w:numPr>
+      </w:pPr>
+      <w:r>
+        <w:t xml:space="preserve">‘g’ key – </w:t>
+      </w:r>
+      <w:r>
+        <w:t xml:space="preserve">decrease </w:t>
+      </w:r>
+      <w:r>
+        <w:t xml:space="preserve">the range at which </w:t>
+      </w:r>
+      <w:proofErr w:type="spellStart"/>
+      <w:r>
+        <w:t>boids</w:t>
+      </w:r>
+      <w:proofErr w:type="spellEnd"/>
+      <w:r>
+        <w:t xml:space="preserve"> see nearby </w:t>
+      </w:r>
+      <w:proofErr w:type="spellStart"/>
+      <w:r>
+        <w:t>boids</w:t>
+      </w:r>
+      <w:proofErr w:type="spellEnd"/>
+      <w:r>
+        <w:t xml:space="preserve"> (affects turning decisions).</w:t>
+      </w:r>
+    </w:p>
+    <w:p>
+      <w:pPr>
+        <w:pStyle w:val="ListParagraph"/>
+        <w:numPr>
+          <w:ilvl w:val="0"/>
+          <w:numId w:val="39"/>
+        </w:numPr>
+      </w:pPr>
+      <w:r>
+        <w:t xml:space="preserve">‘u’ key – </w:t>
+      </w:r>
+      <w:r>
+        <w:t xml:space="preserve">increase </w:t>
+      </w:r>
+      <w:r>
+        <w:t xml:space="preserve">the strength of </w:t>
+      </w:r>
+      <w:r>
+        <w:t>cohesion</w:t>
+      </w:r>
+      <w:r>
+        <w:t xml:space="preserve"> (</w:t>
+      </w:r>
+      <w:proofErr w:type="spellStart"/>
+      <w:r>
+        <w:t>boid’s</w:t>
+      </w:r>
+      <w:proofErr w:type="spellEnd"/>
+      <w:r>
+        <w:t xml:space="preserve"> desire to be the </w:t>
+      </w:r>
+      <w:proofErr w:type="spellStart"/>
+      <w:r>
+        <w:t>centre</w:t>
+      </w:r>
+      <w:proofErr w:type="spellEnd"/>
+      <w:r>
+        <w:t xml:space="preserve"> of the flock)</w:t>
+      </w:r>
+      <w:r>
+        <w:t>.</w:t>
+      </w:r>
+    </w:p>
+    <w:p>
+      <w:pPr>
+        <w:pStyle w:val="ListParagraph"/>
+        <w:numPr>
+          <w:ilvl w:val="0"/>
+          <w:numId w:val="39"/>
+        </w:numPr>
+      </w:pPr>
+      <w:r>
+        <w:t xml:space="preserve">‘h’ key – </w:t>
+      </w:r>
+      <w:r>
+        <w:t xml:space="preserve">decrease </w:t>
+      </w:r>
+      <w:r>
+        <w:t>the strength of cohesion (</w:t>
+      </w:r>
+      <w:proofErr w:type="spellStart"/>
+      <w:r>
+        <w:t>boid’s</w:t>
+      </w:r>
+      <w:proofErr w:type="spellEnd"/>
+      <w:r>
+        <w:t xml:space="preserve"> desire to be the </w:t>
+      </w:r>
+      <w:proofErr w:type="spellStart"/>
+      <w:r>
+        <w:t>centre</w:t>
+      </w:r>
+      <w:proofErr w:type="spellEnd"/>
+      <w:r>
+        <w:t xml:space="preserve"> of the flock)</w:t>
+      </w:r>
+      <w:r>
+        <w:t>.</w:t>
+      </w:r>
+    </w:p>
+    <w:p>
+      <w:pPr>
+        <w:pStyle w:val="ListParagraph"/>
+        <w:numPr>
+          <w:ilvl w:val="0"/>
+          <w:numId w:val="39"/>
+        </w:numPr>
+      </w:pPr>
+      <w:r>
+        <w:t>‘</w:t>
+      </w:r>
+      <w:proofErr w:type="spellStart"/>
+      <w:r>
+        <w:t>i</w:t>
+      </w:r>
+      <w:proofErr w:type="spellEnd"/>
+      <w:r>
+        <w:t xml:space="preserve">’ key – </w:t>
+      </w:r>
+      <w:r>
+        <w:t xml:space="preserve">increase the strength of </w:t>
+      </w:r>
+      <w:r>
+        <w:t>alignment</w:t>
+      </w:r>
+      <w:r>
+        <w:t xml:space="preserve"> (</w:t>
+      </w:r>
+      <w:proofErr w:type="spellStart"/>
+      <w:r>
+        <w:t>boid’s</w:t>
+      </w:r>
+      <w:proofErr w:type="spellEnd"/>
+      <w:r>
+        <w:t xml:space="preserve"> desire to face the same direction as the flock)</w:t>
+      </w:r>
+      <w:r>
+        <w:t>.</w:t>
+      </w:r>
+    </w:p>
+    <w:p>
+      <w:pPr>
+        <w:pStyle w:val="ListParagraph"/>
+        <w:numPr>
+          <w:ilvl w:val="0"/>
+          <w:numId w:val="39"/>
+        </w:numPr>
+      </w:pPr>
+      <w:r>
+        <w:t xml:space="preserve">‘j’ key – </w:t>
+      </w:r>
+      <w:r>
+        <w:t xml:space="preserve">decrease </w:t>
+      </w:r>
+      <w:r>
+        <w:t>the strength of alignment (</w:t>
+      </w:r>
+      <w:proofErr w:type="spellStart"/>
+      <w:r>
+        <w:t>boid’s</w:t>
+      </w:r>
+      <w:proofErr w:type="spellEnd"/>
+      <w:r>
+        <w:t xml:space="preserve"> desire to face the same direction as the flock).</w:t>
+      </w:r>
+    </w:p>
+    <w:p>
+      <w:pPr>
+        <w:pStyle w:val="ListParagraph"/>
+        <w:numPr>
+          <w:ilvl w:val="0"/>
+          <w:numId w:val="39"/>
+        </w:numPr>
+      </w:pPr>
+      <w:r>
+        <w:t xml:space="preserve">‘o’ key – </w:t>
+      </w:r>
+      <w:r>
+        <w:t>increase the</w:t>
+      </w:r>
+      <w:r>
+        <w:t xml:space="preserve"> strength of</w:t>
+      </w:r>
+      <w:r>
+        <w:t xml:space="preserve"> separation</w:t>
+      </w:r>
+      <w:r>
+        <w:t xml:space="preserve"> (</w:t>
+      </w:r>
+      <w:proofErr w:type="spellStart"/>
+      <w:r>
+        <w:t>boid’s</w:t>
+      </w:r>
+      <w:proofErr w:type="spellEnd"/>
+      <w:r>
+        <w:t xml:space="preserve"> desire to maintain a minimum distance between </w:t>
+      </w:r>
+      <w:proofErr w:type="spellStart"/>
+      <w:r>
+        <w:t>themself</w:t>
+      </w:r>
+      <w:proofErr w:type="spellEnd"/>
+      <w:r>
+        <w:t xml:space="preserve"> and other </w:t>
+      </w:r>
+      <w:proofErr w:type="spellStart"/>
+      <w:r>
+        <w:t>boids</w:t>
+      </w:r>
+      <w:proofErr w:type="spellEnd"/>
+      <w:r>
+        <w:t>)</w:t>
+      </w:r>
+      <w:r>
+        <w:t>.</w:t>
+      </w:r>
+    </w:p>
+    <w:p>
+      <w:pPr>
+        <w:pStyle w:val="ListParagraph"/>
+        <w:numPr>
+          <w:ilvl w:val="0"/>
+          <w:numId w:val="39"/>
+        </w:numPr>
+      </w:pPr>
+      <w:r>
+        <w:t xml:space="preserve">‘k’ key – </w:t>
+      </w:r>
+      <w:r>
+        <w:t xml:space="preserve">decrease </w:t>
+      </w:r>
+      <w:r>
+        <w:t>the strength of separation (</w:t>
+      </w:r>
+      <w:proofErr w:type="spellStart"/>
+      <w:r>
+        <w:t>boid’s</w:t>
+      </w:r>
+      <w:proofErr w:type="spellEnd"/>
+      <w:r>
+        <w:t xml:space="preserve"> desire to maintain a minimum distance between </w:t>
+      </w:r>
+      <w:proofErr w:type="spellStart"/>
+      <w:r>
+        <w:t>themself</w:t>
+      </w:r>
+      <w:proofErr w:type="spellEnd"/>
+      <w:r>
+        <w:t xml:space="preserve"> and other </w:t>
+      </w:r>
+      <w:proofErr w:type="spellStart"/>
+      <w:r>
+        <w:t>boids</w:t>
+      </w:r>
+      <w:proofErr w:type="spellEnd"/>
+      <w:r>
+        <w:t>).</w:t>
+      </w:r>
+    </w:p>
+    <w:p>
+      <w:pPr>
+        <w:pStyle w:val="ListParagraph"/>
+        <w:numPr>
+          <w:ilvl w:val="0"/>
+          <w:numId w:val="39"/>
+        </w:numPr>
+      </w:pPr>
+      <w:r>
+        <w:t xml:space="preserve">‘p’ key – </w:t>
+      </w:r>
+      <w:r>
+        <w:t xml:space="preserve">increase the distance that the </w:t>
+      </w:r>
+      <w:proofErr w:type="spellStart"/>
+      <w:r>
+        <w:t>boids</w:t>
+      </w:r>
+      <w:proofErr w:type="spellEnd"/>
+      <w:r>
+        <w:t xml:space="preserve"> desire to be away from each other</w:t>
+      </w:r>
+      <w:r>
+        <w:t>.</w:t>
+      </w:r>
+    </w:p>
+    <w:p>
+      <w:pPr>
+        <w:pStyle w:val="ListParagraph"/>
+        <w:numPr>
+          <w:ilvl w:val="0"/>
+          <w:numId w:val="39"/>
+        </w:numPr>
+      </w:pPr>
+      <w:r>
+        <w:t xml:space="preserve">‘l’ key – </w:t>
+      </w:r>
+      <w:r>
+        <w:t xml:space="preserve">decrease </w:t>
+      </w:r>
+      <w:r>
+        <w:t xml:space="preserve">the distance that the </w:t>
+      </w:r>
+      <w:proofErr w:type="spellStart"/>
+      <w:r>
+        <w:t>boids</w:t>
+      </w:r>
+      <w:proofErr w:type="spellEnd"/>
+      <w:r>
+        <w:t xml:space="preserve"> desire to be away from each other.</w:t>
+      </w:r>
+    </w:p>
+    <w:p>
+      <w:r>
+        <w:t xml:space="preserve">The default values are set </w:t>
+      </w:r>
+      <w:r>
+        <w:t xml:space="preserve">in such a way that the </w:t>
+      </w:r>
+      <w:proofErr w:type="spellStart"/>
+      <w:r>
+        <w:t>boids</w:t>
+      </w:r>
+      <w:proofErr w:type="spellEnd"/>
+      <w:r>
+        <w:t xml:space="preserve"> appear to move around the map together somewhat whilst moving apart if they get too close to each other, avoid travelling too far away from the default camera position and flee the bear if it gets too close.</w:t>
+      </w:r>
+      <w:r>
+        <w:t xml:space="preserve"> Using the above </w:t>
+      </w:r>
+      <w:proofErr w:type="gramStart"/>
+      <w:r>
+        <w:t>commands</w:t>
+      </w:r>
+      <w:proofErr w:type="gramEnd"/>
+      <w:r>
+        <w:t xml:space="preserve"> the player can change the relevant force or length </w:t>
+      </w:r>
+      <w:r>
+        <w:t>from</w:t>
+      </w:r>
+      <w:r>
+        <w:t xml:space="preserve"> 10% to 200% of the default value.</w:t>
+      </w:r>
+    </w:p>
+    <w:p>
       <w:pPr>
         <w:pStyle w:val="Heading1"/>
       </w:pPr>
       <w:r>
+        <w:lastRenderedPageBreak/>
         <w:t>Programmer’s guide</w:t>
+      </w:r>
+    </w:p>
+    <w:p>
+      <w:r>
+        <w:t>What I am looking at from a programmer’s point of view. How your program fits together. The flow through your program. This is not intended to be an exercise in formally documenting a software project.</w:t>
+      </w:r>
+    </w:p>
+    <w:p>
+      <w:r>
+        <w:t xml:space="preserve">On startup 100 </w:t>
+      </w:r>
+      <w:proofErr w:type="spellStart"/>
+      <w:r>
+        <w:t>Boid</w:t>
+      </w:r>
+      <w:proofErr w:type="spellEnd"/>
+      <w:r>
+        <w:t xml:space="preserve"> objects are created and stored in an array called flock. The </w:t>
+      </w:r>
+      <w:proofErr w:type="spellStart"/>
+      <w:r>
+        <w:t>Boid</w:t>
+      </w:r>
+      <w:proofErr w:type="spellEnd"/>
+      <w:r>
+        <w:t xml:space="preserve"> class inherits from the base class Thing3D as the </w:t>
+      </w:r>
+      <w:proofErr w:type="spellStart"/>
+      <w:r>
+        <w:t>boids</w:t>
+      </w:r>
+      <w:proofErr w:type="spellEnd"/>
+      <w:r>
+        <w:t xml:space="preserve"> themselves are objects with coordinates, rotations, scales etc. in the same manner that the bear is. The </w:t>
+      </w:r>
+      <w:proofErr w:type="spellStart"/>
+      <w:proofErr w:type="gramStart"/>
+      <w:r>
+        <w:t>spawnFlock</w:t>
+      </w:r>
+      <w:proofErr w:type="spellEnd"/>
+      <w:r>
+        <w:t>(</w:t>
+      </w:r>
+      <w:proofErr w:type="gramEnd"/>
+      <w:r>
+        <w:t xml:space="preserve">) function uses a random number generator to place the </w:t>
+      </w:r>
+      <w:proofErr w:type="spellStart"/>
+      <w:r>
+        <w:t>boid</w:t>
+      </w:r>
+      <w:proofErr w:type="spellEnd"/>
+      <w:r>
+        <w:t xml:space="preserve"> within a specified </w:t>
+      </w:r>
+      <w:r>
+        <w:t>radius</w:t>
+      </w:r>
+      <w:r>
+        <w:t xml:space="preserve"> of the default camera by randomly selecting a </w:t>
+      </w:r>
+      <w:r>
+        <w:t xml:space="preserve">value between the negative and positive maximum distance for the x-coordinate and then selects a random number between the negative and positive remaining value to assign to the z-coordinate. A random rotation between 0 and 2 pi radians about the x-axis is also selected to ensures that the </w:t>
+      </w:r>
+      <w:proofErr w:type="spellStart"/>
+      <w:r>
+        <w:t>boids</w:t>
+      </w:r>
+      <w:proofErr w:type="spellEnd"/>
+      <w:r>
+        <w:t xml:space="preserve"> don’t all start facing the same way.</w:t>
+      </w:r>
+    </w:p>
+    <w:p>
+      <w:r>
+        <w:t xml:space="preserve">Each frame the </w:t>
+      </w:r>
+      <w:r>
+        <w:t xml:space="preserve">program checks for any keyboard inputs and moves the bear in the same manner as the previous assignment. After </w:t>
+      </w:r>
+      <w:r>
+        <w:t xml:space="preserve">this a loop starts to calculate how each </w:t>
+      </w:r>
+      <w:proofErr w:type="spellStart"/>
+      <w:r>
+        <w:t>boid</w:t>
+      </w:r>
+      <w:proofErr w:type="spellEnd"/>
+      <w:r>
+        <w:t xml:space="preserve"> will turn and then move based on their environment:</w:t>
+      </w:r>
+    </w:p>
+    <w:p>
+      <w:pPr>
+        <w:pStyle w:val="ListParagraph"/>
+        <w:numPr>
+          <w:ilvl w:val="0"/>
+          <w:numId w:val="40"/>
+        </w:numPr>
+      </w:pPr>
+      <w:r>
+        <w:t xml:space="preserve">A range check is performed on every other </w:t>
+      </w:r>
+      <w:proofErr w:type="spellStart"/>
+      <w:r>
+        <w:t>boid</w:t>
+      </w:r>
+      <w:proofErr w:type="spellEnd"/>
+      <w:r>
+        <w:t xml:space="preserve"> in the world to see if it is within the local </w:t>
+      </w:r>
+      <w:proofErr w:type="spellStart"/>
+      <w:r>
+        <w:t>neighbourhood</w:t>
+      </w:r>
+      <w:proofErr w:type="spellEnd"/>
+      <w:r>
+        <w:t xml:space="preserve"> of the </w:t>
+      </w:r>
+      <w:proofErr w:type="spellStart"/>
+      <w:r>
+        <w:t>boid</w:t>
+      </w:r>
+      <w:proofErr w:type="spellEnd"/>
+      <w:r>
+        <w:t xml:space="preserve"> calculating its current movement.</w:t>
+      </w:r>
+    </w:p>
+    <w:p>
+      <w:pPr>
+        <w:pStyle w:val="ListParagraph"/>
+        <w:numPr>
+          <w:ilvl w:val="1"/>
+          <w:numId w:val="40"/>
+        </w:numPr>
+      </w:pPr>
+      <w:r>
+        <w:t xml:space="preserve">If there are no </w:t>
+      </w:r>
+      <w:proofErr w:type="spellStart"/>
+      <w:r>
+        <w:t>boids</w:t>
+      </w:r>
+      <w:proofErr w:type="spellEnd"/>
+      <w:r>
+        <w:t xml:space="preserve"> nearby, the </w:t>
+      </w:r>
+      <w:proofErr w:type="spellStart"/>
+      <w:r>
+        <w:t>boid</w:t>
+      </w:r>
+      <w:proofErr w:type="spellEnd"/>
+      <w:r>
+        <w:t xml:space="preserve"> will move randomly. This consists of two actions:</w:t>
+      </w:r>
+    </w:p>
+    <w:p>
+      <w:pPr>
+        <w:pStyle w:val="ListParagraph"/>
+        <w:numPr>
+          <w:ilvl w:val="2"/>
+          <w:numId w:val="40"/>
+        </w:numPr>
+      </w:pPr>
+      <w:r>
+        <w:t>A random turning motion decided by a random number between 1 and 3 where 1 is turn left, 2 is turn right and 3 is neither (i.e. continue straight).</w:t>
+      </w:r>
+    </w:p>
+    <w:p>
+      <w:pPr>
+        <w:pStyle w:val="ListParagraph"/>
+        <w:numPr>
+          <w:ilvl w:val="2"/>
+          <w:numId w:val="40"/>
+        </w:numPr>
+      </w:pPr>
+      <w:r>
+        <w:t>A random speed adjustment</w:t>
+      </w:r>
+      <w:r>
+        <w:t xml:space="preserve"> decided by a random number between 1 and 3 that </w:t>
+      </w:r>
+      <w:proofErr w:type="spellStart"/>
+      <w:r>
+        <w:t>favours</w:t>
+      </w:r>
+      <w:proofErr w:type="spellEnd"/>
+      <w:r>
+        <w:t xml:space="preserve"> </w:t>
+      </w:r>
+      <w:proofErr w:type="spellStart"/>
+      <w:r>
+        <w:t>boids</w:t>
+      </w:r>
+      <w:proofErr w:type="spellEnd"/>
+      <w:r>
+        <w:t xml:space="preserve"> travelling at approximately half speed. If the </w:t>
+      </w:r>
+      <w:proofErr w:type="spellStart"/>
+      <w:r>
+        <w:t>boid</w:t>
+      </w:r>
+      <w:proofErr w:type="spellEnd"/>
+      <w:r>
+        <w:t xml:space="preserve"> is travelling under half speed then 1 and 2 speed the </w:t>
+      </w:r>
+      <w:proofErr w:type="spellStart"/>
+      <w:r>
+        <w:t>boid</w:t>
+      </w:r>
+      <w:proofErr w:type="spellEnd"/>
+      <w:r>
+        <w:t xml:space="preserve"> up, and 3 slows it down; if the </w:t>
+      </w:r>
+      <w:proofErr w:type="spellStart"/>
+      <w:r>
+        <w:t>boid</w:t>
+      </w:r>
+      <w:proofErr w:type="spellEnd"/>
+      <w:r>
+        <w:t xml:space="preserve"> is travelling over half speed then 1 speeds it up, and 2 and 3 slow it down.</w:t>
+      </w:r>
+    </w:p>
+    <w:p>
+      <w:pPr>
+        <w:pStyle w:val="ListParagraph"/>
+        <w:numPr>
+          <w:ilvl w:val="1"/>
+          <w:numId w:val="40"/>
+        </w:numPr>
+      </w:pPr>
+      <w:r>
+        <w:t xml:space="preserve">If there are other </w:t>
+      </w:r>
+      <w:proofErr w:type="spellStart"/>
+      <w:r>
+        <w:t>boids</w:t>
+      </w:r>
+      <w:proofErr w:type="spellEnd"/>
+      <w:r>
+        <w:t xml:space="preserve"> nearby, then the </w:t>
+      </w:r>
+      <w:proofErr w:type="spellStart"/>
+      <w:r>
+        <w:t>boid</w:t>
+      </w:r>
+      <w:proofErr w:type="spellEnd"/>
+      <w:r>
+        <w:t xml:space="preserve"> flocks:</w:t>
+      </w:r>
+    </w:p>
+    <w:p>
+      <w:pPr>
+        <w:pStyle w:val="ListParagraph"/>
+        <w:numPr>
+          <w:ilvl w:val="2"/>
+          <w:numId w:val="40"/>
+        </w:numPr>
+      </w:pPr>
+      <w:r>
+        <w:t>It adjusts its speed as previous described (in a. ii.).</w:t>
+      </w:r>
+    </w:p>
+    <w:p>
+      <w:pPr>
+        <w:pStyle w:val="ListParagraph"/>
+        <w:numPr>
+          <w:ilvl w:val="2"/>
+          <w:numId w:val="40"/>
+        </w:numPr>
+      </w:pPr>
+      <w:bookmarkStart w:id="0" w:name="_GoBack"/>
+      <w:bookmarkEnd w:id="0"/>
+    </w:p>
+    <w:p>
+      <w:pPr>
+        <w:pStyle w:val="Heading1"/>
+      </w:pPr>
+      <w:r>
+        <w:t>Additional Note to the Programmer</w:t>
+      </w:r>
+    </w:p>
+    <w:p>
+      <w:r>
+        <w:t xml:space="preserve">The random numbers generated to decide the </w:t>
+      </w:r>
+      <w:proofErr w:type="spellStart"/>
+      <w:r>
+        <w:t>boids</w:t>
+      </w:r>
+      <w:proofErr w:type="spellEnd"/>
+      <w:r>
+        <w:t xml:space="preserve"> spawning is done</w:t>
+      </w:r>
+      <w:r>
+        <w:t xml:space="preserve"> uniformly</w:t>
+      </w:r>
+      <w:r>
+        <w:t xml:space="preserve"> using a single random number generator</w:t>
+      </w:r>
+      <w:r>
+        <w:t xml:space="preserve"> in the main “Boids.cpp” file. This is so that the area permitted to the </w:t>
+      </w:r>
+      <w:proofErr w:type="spellStart"/>
+      <w:r>
+        <w:t>boids</w:t>
+      </w:r>
+      <w:proofErr w:type="spellEnd"/>
+      <w:r>
+        <w:t xml:space="preserve"> should be approximately evenly filled with </w:t>
+      </w:r>
+      <w:proofErr w:type="spellStart"/>
+      <w:r>
+        <w:t>boids</w:t>
+      </w:r>
+      <w:proofErr w:type="spellEnd"/>
+      <w:r>
+        <w:t>.</w:t>
+      </w:r>
+    </w:p>
+    <w:p>
+      <w:r>
+        <w:t xml:space="preserve">The random numbers generated to decide </w:t>
+      </w:r>
+      <w:proofErr w:type="spellStart"/>
+      <w:r>
+        <w:t>boid</w:t>
+      </w:r>
+      <w:proofErr w:type="spellEnd"/>
+      <w:r>
+        <w:t xml:space="preserve"> </w:t>
+      </w:r>
+      <w:proofErr w:type="spellStart"/>
+      <w:r>
+        <w:t>behaviour</w:t>
+      </w:r>
+      <w:proofErr w:type="spellEnd"/>
+      <w:r>
+        <w:t xml:space="preserve"> are created uniformly by a random number generator within the </w:t>
+      </w:r>
+      <w:proofErr w:type="spellStart"/>
+      <w:r>
+        <w:t>boid</w:t>
+      </w:r>
+      <w:proofErr w:type="spellEnd"/>
+      <w:r>
+        <w:t xml:space="preserve"> class. This is so that whilst each </w:t>
+      </w:r>
+      <w:proofErr w:type="spellStart"/>
+      <w:r>
+        <w:t>boid</w:t>
+      </w:r>
+      <w:proofErr w:type="spellEnd"/>
+      <w:r>
+        <w:t xml:space="preserve"> should turn left, right and continue straight 1/3 of the time, each </w:t>
+      </w:r>
+      <w:proofErr w:type="spellStart"/>
+      <w:r>
+        <w:t>boid</w:t>
+      </w:r>
+      <w:proofErr w:type="spellEnd"/>
+      <w:r>
+        <w:t xml:space="preserve"> could roll to turn left at </w:t>
+      </w:r>
+      <w:proofErr w:type="gramStart"/>
+      <w:r>
+        <w:t>exactly the same</w:t>
+      </w:r>
+      <w:proofErr w:type="gramEnd"/>
+      <w:r>
+        <w:t xml:space="preserve"> time, but with a shared random number generator with a uniform distribution this would be less likely to happen.</w:t>
       </w:r>
     </w:p>
     <w:p/>
@@ -55,28 +972,20 @@
         <w:pStyle w:val="Heading1"/>
       </w:pPr>
       <w:r>
-        <w:t>Additional Note to the Programmer</w:t>
+        <w:lastRenderedPageBreak/>
+        <w:t>Software Engineering Issues</w:t>
       </w:r>
     </w:p>
-    <w:p/>
     <w:p>
-      <w:pPr>
-        <w:pStyle w:val="Heading1"/>
-      </w:pPr>
-      <w:r>
-        <w:t>Evaluation</w:t>
+      <w:r>
+        <w:t>The software engineering issues, such as the trade-off between performance and good practice, which I have asked you to address.</w:t>
       </w:r>
     </w:p>
-    <w:p/>
     <w:p>
-      <w:pPr>
-        <w:pStyle w:val="Heading1"/>
-      </w:pPr>
-      <w:r>
-        <w:t>Software Engineering Issues</w:t>
+      <w:r>
+        <w:t>Loops don’t re-do calculations</w:t>
       </w:r>
     </w:p>
-    <w:p/>
     <w:p>
       <w:pPr>
         <w:pStyle w:val="Heading1"/>
@@ -148,15 +1057,12 @@
       <w:r>
         <w:t>.</w:t>
       </w:r>
-      <w:bookmarkStart w:id="0" w:name="_GoBack"/>
-      <w:bookmarkEnd w:id="0"/>
     </w:p>
     <w:p>
       <w:pPr>
         <w:pStyle w:val="Heading1"/>
       </w:pPr>
       <w:r>
-        <w:lastRenderedPageBreak/>
         <w:t>Evaluation</w:t>
       </w:r>
     </w:p>
@@ -282,7 +1188,7 @@
           <w:rPr>
             <w:noProof/>
           </w:rPr>
-          <w:t>2</w:t>
+          <w:t>3</w:t>
         </w:r>
         <w:r>
           <w:rPr>
@@ -1196,6 +2102,119 @@
     </w:lvl>
   </w:abstractNum>
   <w:abstractNum w:abstractNumId="17" w15:restartNumberingAfterBreak="0">
+    <w:nsid w:val="1AD8771E"/>
+    <w:multiLevelType w:val="hybridMultilevel"/>
+    <w:tmpl w:val="339443E6"/>
+    <w:lvl w:ilvl="0" w:tplc="08090001">
+      <w:start w:val="1"/>
+      <w:numFmt w:val="bullet"/>
+      <w:lvlText w:val=""/>
+      <w:lvlJc w:val="left"/>
+      <w:pPr>
+        <w:ind w:left="765" w:hanging="360"/>
+      </w:pPr>
+      <w:rPr>
+        <w:rFonts w:ascii="Symbol" w:hAnsi="Symbol" w:hint="default"/>
+      </w:rPr>
+    </w:lvl>
+    <w:lvl w:ilvl="1" w:tplc="08090003" w:tentative="1">
+      <w:start w:val="1"/>
+      <w:numFmt w:val="bullet"/>
+      <w:lvlText w:val="o"/>
+      <w:lvlJc w:val="left"/>
+      <w:pPr>
+        <w:ind w:left="1485" w:hanging="360"/>
+      </w:pPr>
+      <w:rPr>
+        <w:rFonts w:ascii="Courier New" w:hAnsi="Courier New" w:cs="Courier New" w:hint="default"/>
+      </w:rPr>
+    </w:lvl>
+    <w:lvl w:ilvl="2" w:tplc="08090005" w:tentative="1">
+      <w:start w:val="1"/>
+      <w:numFmt w:val="bullet"/>
+      <w:lvlText w:val=""/>
+      <w:lvlJc w:val="left"/>
+      <w:pPr>
+        <w:ind w:left="2205" w:hanging="360"/>
+      </w:pPr>
+      <w:rPr>
+        <w:rFonts w:ascii="Wingdings" w:hAnsi="Wingdings" w:hint="default"/>
+      </w:rPr>
+    </w:lvl>
+    <w:lvl w:ilvl="3" w:tplc="08090001" w:tentative="1">
+      <w:start w:val="1"/>
+      <w:numFmt w:val="bullet"/>
+      <w:lvlText w:val=""/>
+      <w:lvlJc w:val="left"/>
+      <w:pPr>
+        <w:ind w:left="2925" w:hanging="360"/>
+      </w:pPr>
+      <w:rPr>
+        <w:rFonts w:ascii="Symbol" w:hAnsi="Symbol" w:hint="default"/>
+      </w:rPr>
+    </w:lvl>
+    <w:lvl w:ilvl="4" w:tplc="08090003" w:tentative="1">
+      <w:start w:val="1"/>
+      <w:numFmt w:val="bullet"/>
+      <w:lvlText w:val="o"/>
+      <w:lvlJc w:val="left"/>
+      <w:pPr>
+        <w:ind w:left="3645" w:hanging="360"/>
+      </w:pPr>
+      <w:rPr>
+        <w:rFonts w:ascii="Courier New" w:hAnsi="Courier New" w:cs="Courier New" w:hint="default"/>
+      </w:rPr>
+    </w:lvl>
+    <w:lvl w:ilvl="5" w:tplc="08090005" w:tentative="1">
+      <w:start w:val="1"/>
+      <w:numFmt w:val="bullet"/>
+      <w:lvlText w:val=""/>
+      <w:lvlJc w:val="left"/>
+      <w:pPr>
+        <w:ind w:left="4365" w:hanging="360"/>
+      </w:pPr>
+      <w:rPr>
+        <w:rFonts w:ascii="Wingdings" w:hAnsi="Wingdings" w:hint="default"/>
+      </w:rPr>
+    </w:lvl>
+    <w:lvl w:ilvl="6" w:tplc="08090001" w:tentative="1">
+      <w:start w:val="1"/>
+      <w:numFmt w:val="bullet"/>
+      <w:lvlText w:val=""/>
+      <w:lvlJc w:val="left"/>
+      <w:pPr>
+        <w:ind w:left="5085" w:hanging="360"/>
+      </w:pPr>
+      <w:rPr>
+        <w:rFonts w:ascii="Symbol" w:hAnsi="Symbol" w:hint="default"/>
+      </w:rPr>
+    </w:lvl>
+    <w:lvl w:ilvl="7" w:tplc="08090003" w:tentative="1">
+      <w:start w:val="1"/>
+      <w:numFmt w:val="bullet"/>
+      <w:lvlText w:val="o"/>
+      <w:lvlJc w:val="left"/>
+      <w:pPr>
+        <w:ind w:left="5805" w:hanging="360"/>
+      </w:pPr>
+      <w:rPr>
+        <w:rFonts w:ascii="Courier New" w:hAnsi="Courier New" w:cs="Courier New" w:hint="default"/>
+      </w:rPr>
+    </w:lvl>
+    <w:lvl w:ilvl="8" w:tplc="08090005" w:tentative="1">
+      <w:start w:val="1"/>
+      <w:numFmt w:val="bullet"/>
+      <w:lvlText w:val=""/>
+      <w:lvlJc w:val="left"/>
+      <w:pPr>
+        <w:ind w:left="6525" w:hanging="360"/>
+      </w:pPr>
+      <w:rPr>
+        <w:rFonts w:ascii="Wingdings" w:hAnsi="Wingdings" w:hint="default"/>
+      </w:rPr>
+    </w:lvl>
+  </w:abstractNum>
+  <w:abstractNum w:abstractNumId="18" w15:restartNumberingAfterBreak="0">
     <w:nsid w:val="23C15ECD"/>
     <w:multiLevelType w:val="hybridMultilevel"/>
     <w:tmpl w:val="615A2720"/>
@@ -1307,7 +2326,7 @@
       </w:rPr>
     </w:lvl>
   </w:abstractNum>
-  <w:abstractNum w:abstractNumId="18" w15:restartNumberingAfterBreak="0">
+  <w:abstractNum w:abstractNumId="19" w15:restartNumberingAfterBreak="0">
     <w:nsid w:val="27F50909"/>
     <w:multiLevelType w:val="hybridMultilevel"/>
     <w:tmpl w:val="9094F222"/>
@@ -1420,7 +2439,7 @@
       </w:rPr>
     </w:lvl>
   </w:abstractNum>
-  <w:abstractNum w:abstractNumId="19" w15:restartNumberingAfterBreak="0">
+  <w:abstractNum w:abstractNumId="20" w15:restartNumberingAfterBreak="0">
     <w:nsid w:val="3C0719D3"/>
     <w:multiLevelType w:val="hybridMultilevel"/>
     <w:tmpl w:val="CD525FFA"/>
@@ -1533,7 +2552,7 @@
       </w:rPr>
     </w:lvl>
   </w:abstractNum>
-  <w:abstractNum w:abstractNumId="20" w15:restartNumberingAfterBreak="0">
+  <w:abstractNum w:abstractNumId="21" w15:restartNumberingAfterBreak="0">
     <w:nsid w:val="3F9A3F7E"/>
     <w:multiLevelType w:val="multilevel"/>
     <w:tmpl w:val="04090023"/>
@@ -1620,7 +2639,7 @@
       </w:pPr>
     </w:lvl>
   </w:abstractNum>
-  <w:abstractNum w:abstractNumId="21" w15:restartNumberingAfterBreak="0">
+  <w:abstractNum w:abstractNumId="22" w15:restartNumberingAfterBreak="0">
     <w:nsid w:val="42E345FF"/>
     <w:multiLevelType w:val="hybridMultilevel"/>
     <w:tmpl w:val="0C522750"/>
@@ -1733,7 +2752,7 @@
       </w:rPr>
     </w:lvl>
   </w:abstractNum>
-  <w:abstractNum w:abstractNumId="22" w15:restartNumberingAfterBreak="0">
+  <w:abstractNum w:abstractNumId="23" w15:restartNumberingAfterBreak="0">
     <w:nsid w:val="44B63D35"/>
     <w:multiLevelType w:val="hybridMultilevel"/>
     <w:tmpl w:val="D55CDDE6"/>
@@ -1846,7 +2865,93 @@
       </w:rPr>
     </w:lvl>
   </w:abstractNum>
-  <w:abstractNum w:abstractNumId="23" w15:restartNumberingAfterBreak="0">
+  <w:abstractNum w:abstractNumId="24" w15:restartNumberingAfterBreak="0">
+    <w:nsid w:val="46EA3B03"/>
+    <w:multiLevelType w:val="hybridMultilevel"/>
+    <w:tmpl w:val="50564A5E"/>
+    <w:lvl w:ilvl="0" w:tplc="0809000F">
+      <w:start w:val="1"/>
+      <w:numFmt w:val="decimal"/>
+      <w:lvlText w:val="%1."/>
+      <w:lvlJc w:val="left"/>
+      <w:pPr>
+        <w:ind w:left="720" w:hanging="360"/>
+      </w:pPr>
+    </w:lvl>
+    <w:lvl w:ilvl="1" w:tplc="08090019">
+      <w:start w:val="1"/>
+      <w:numFmt w:val="lowerLetter"/>
+      <w:lvlText w:val="%2."/>
+      <w:lvlJc w:val="left"/>
+      <w:pPr>
+        <w:ind w:left="1440" w:hanging="360"/>
+      </w:pPr>
+    </w:lvl>
+    <w:lvl w:ilvl="2" w:tplc="0809001B">
+      <w:start w:val="1"/>
+      <w:numFmt w:val="lowerRoman"/>
+      <w:lvlText w:val="%3."/>
+      <w:lvlJc w:val="right"/>
+      <w:pPr>
+        <w:ind w:left="2160" w:hanging="180"/>
+      </w:pPr>
+    </w:lvl>
+    <w:lvl w:ilvl="3" w:tplc="0809000F" w:tentative="1">
+      <w:start w:val="1"/>
+      <w:numFmt w:val="decimal"/>
+      <w:lvlText w:val="%4."/>
+      <w:lvlJc w:val="left"/>
+      <w:pPr>
+        <w:ind w:left="2880" w:hanging="360"/>
+      </w:pPr>
+    </w:lvl>
+    <w:lvl w:ilvl="4" w:tplc="08090019" w:tentative="1">
+      <w:start w:val="1"/>
+      <w:numFmt w:val="lowerLetter"/>
+      <w:lvlText w:val="%5."/>
+      <w:lvlJc w:val="left"/>
+      <w:pPr>
+        <w:ind w:left="3600" w:hanging="360"/>
+      </w:pPr>
+    </w:lvl>
+    <w:lvl w:ilvl="5" w:tplc="0809001B" w:tentative="1">
+      <w:start w:val="1"/>
+      <w:numFmt w:val="lowerRoman"/>
+      <w:lvlText w:val="%6."/>
+      <w:lvlJc w:val="right"/>
+      <w:pPr>
+        <w:ind w:left="4320" w:hanging="180"/>
+      </w:pPr>
+    </w:lvl>
+    <w:lvl w:ilvl="6" w:tplc="0809000F" w:tentative="1">
+      <w:start w:val="1"/>
+      <w:numFmt w:val="decimal"/>
+      <w:lvlText w:val="%7."/>
+      <w:lvlJc w:val="left"/>
+      <w:pPr>
+        <w:ind w:left="5040" w:hanging="360"/>
+      </w:pPr>
+    </w:lvl>
+    <w:lvl w:ilvl="7" w:tplc="08090019" w:tentative="1">
+      <w:start w:val="1"/>
+      <w:numFmt w:val="lowerLetter"/>
+      <w:lvlText w:val="%8."/>
+      <w:lvlJc w:val="left"/>
+      <w:pPr>
+        <w:ind w:left="5760" w:hanging="360"/>
+      </w:pPr>
+    </w:lvl>
+    <w:lvl w:ilvl="8" w:tplc="0809001B" w:tentative="1">
+      <w:start w:val="1"/>
+      <w:numFmt w:val="lowerRoman"/>
+      <w:lvlText w:val="%9."/>
+      <w:lvlJc w:val="right"/>
+      <w:pPr>
+        <w:ind w:left="6480" w:hanging="180"/>
+      </w:pPr>
+    </w:lvl>
+  </w:abstractNum>
+  <w:abstractNum w:abstractNumId="25" w15:restartNumberingAfterBreak="0">
     <w:nsid w:val="4986523D"/>
     <w:multiLevelType w:val="multilevel"/>
     <w:tmpl w:val="0409001D"/>
@@ -1932,7 +3037,7 @@
       </w:pPr>
     </w:lvl>
   </w:abstractNum>
-  <w:abstractNum w:abstractNumId="24" w15:restartNumberingAfterBreak="0">
+  <w:abstractNum w:abstractNumId="26" w15:restartNumberingAfterBreak="0">
     <w:nsid w:val="49C83478"/>
     <w:multiLevelType w:val="hybridMultilevel"/>
     <w:tmpl w:val="3A845F36"/>
@@ -2045,7 +3150,7 @@
       </w:rPr>
     </w:lvl>
   </w:abstractNum>
-  <w:abstractNum w:abstractNumId="25" w15:restartNumberingAfterBreak="0">
+  <w:abstractNum w:abstractNumId="27" w15:restartNumberingAfterBreak="0">
     <w:nsid w:val="4FFE1281"/>
     <w:multiLevelType w:val="hybridMultilevel"/>
     <w:tmpl w:val="3E800480"/>
@@ -2158,7 +3263,7 @@
       </w:rPr>
     </w:lvl>
   </w:abstractNum>
-  <w:abstractNum w:abstractNumId="26" w15:restartNumberingAfterBreak="0">
+  <w:abstractNum w:abstractNumId="28" w15:restartNumberingAfterBreak="0">
     <w:nsid w:val="622571B7"/>
     <w:multiLevelType w:val="hybridMultilevel"/>
     <w:tmpl w:val="6E4E2C16"/>
@@ -2338,7 +3443,7 @@
     <w:abstractNumId w:val="10"/>
   </w:num>
   <w:num w:numId="14">
-    <w:abstractNumId w:val="23"/>
+    <w:abstractNumId w:val="25"/>
   </w:num>
   <w:num w:numId="15">
     <w:abstractNumId w:val="11"/>
@@ -2383,34 +3488,40 @@
     <w:abstractNumId w:val="16"/>
   </w:num>
   <w:num w:numId="29">
-    <w:abstractNumId w:val="20"/>
+    <w:abstractNumId w:val="21"/>
   </w:num>
   <w:num w:numId="30">
     <w:abstractNumId w:val="14"/>
   </w:num>
   <w:num w:numId="31">
+    <w:abstractNumId w:val="18"/>
+  </w:num>
+  <w:num w:numId="32">
+    <w:abstractNumId w:val="27"/>
+  </w:num>
+  <w:num w:numId="33">
+    <w:abstractNumId w:val="20"/>
+  </w:num>
+  <w:num w:numId="34">
+    <w:abstractNumId w:val="19"/>
+  </w:num>
+  <w:num w:numId="35">
+    <w:abstractNumId w:val="22"/>
+  </w:num>
+  <w:num w:numId="36">
+    <w:abstractNumId w:val="23"/>
+  </w:num>
+  <w:num w:numId="37">
+    <w:abstractNumId w:val="26"/>
+  </w:num>
+  <w:num w:numId="38">
+    <w:abstractNumId w:val="28"/>
+  </w:num>
+  <w:num w:numId="39">
     <w:abstractNumId w:val="17"/>
   </w:num>
-  <w:num w:numId="32">
-    <w:abstractNumId w:val="25"/>
-  </w:num>
-  <w:num w:numId="33">
-    <w:abstractNumId w:val="19"/>
-  </w:num>
-  <w:num w:numId="34">
-    <w:abstractNumId w:val="18"/>
-  </w:num>
-  <w:num w:numId="35">
-    <w:abstractNumId w:val="21"/>
-  </w:num>
-  <w:num w:numId="36">
-    <w:abstractNumId w:val="22"/>
-  </w:num>
-  <w:num w:numId="37">
+  <w:num w:numId="40">
     <w:abstractNumId w:val="24"/>
-  </w:num>
-  <w:num w:numId="38">
-    <w:abstractNumId w:val="26"/>
   </w:num>
 </w:numbering>
 </file>
@@ -2538,6 +3649,7 @@
     <w:lsdException w:name="HTML Sample" w:semiHidden="1" w:unhideWhenUsed="1"/>
     <w:lsdException w:name="HTML Typewriter" w:semiHidden="1" w:unhideWhenUsed="1"/>
     <w:lsdException w:name="HTML Variable" w:semiHidden="1" w:unhideWhenUsed="1"/>
+    <w:lsdException w:name="Normal Table" w:semiHidden="1" w:unhideWhenUsed="1"/>
     <w:lsdException w:name="annotation subject" w:semiHidden="1" w:unhideWhenUsed="1"/>
     <w:lsdException w:name="No List" w:semiHidden="1" w:unhideWhenUsed="1"/>
     <w:lsdException w:name="Outline List 1" w:semiHidden="1" w:unhideWhenUsed="1"/>
@@ -2581,8 +3693,10 @@
     <w:lsdException w:name="Table Elegant" w:semiHidden="1" w:unhideWhenUsed="1"/>
     <w:lsdException w:name="Table Professional" w:semiHidden="1" w:unhideWhenUsed="1"/>
     <w:lsdException w:name="Table Subtle 1" w:semiHidden="1" w:unhideWhenUsed="1"/>
+    <w:lsdException w:name="Table Subtle 2" w:semiHidden="1" w:unhideWhenUsed="1"/>
     <w:lsdException w:name="Table Web 1" w:semiHidden="1" w:unhideWhenUsed="1"/>
     <w:lsdException w:name="Table Web 2" w:semiHidden="1" w:unhideWhenUsed="1"/>
+    <w:lsdException w:name="Table Web 3" w:semiHidden="1" w:unhideWhenUsed="1"/>
     <w:lsdException w:name="Balloon Text" w:semiHidden="1" w:unhideWhenUsed="1"/>
     <w:lsdException w:name="Table Grid" w:uiPriority="39"/>
     <w:lsdException w:name="Table Theme" w:semiHidden="1" w:unhideWhenUsed="1"/>
@@ -5269,7 +6383,7 @@
 </file>
 
 <file path=customXml/itemProps4.xml><?xml version="1.0" encoding="utf-8"?>
-<ds:datastoreItem xmlns:ds="http://schemas.openxmlformats.org/officeDocument/2006/customXml" ds:itemID="{BF465394-B697-4C3D-9A88-463B1A165482}">
+<ds:datastoreItem xmlns:ds="http://schemas.openxmlformats.org/officeDocument/2006/customXml" ds:itemID="{61452A8D-AC30-4AF8-90CF-6F2876544C41}">
   <ds:schemaRefs>
     <ds:schemaRef ds:uri="http://schemas.openxmlformats.org/officeDocument/2006/bibliography"/>
   </ds:schemaRefs>

</xml_diff>

<commit_message>
Added leash toggle. Pretty much finished writeup.
</commit_message>
<xml_diff>
--- a/Coursework 2/SOFT351 Assignment 2 - 10503639.docx
+++ b/Coursework 2/SOFT351 Assignment 2 - 10503639.docx
@@ -83,15 +83,7 @@
         <w:t xml:space="preserve"> of the leash</w:t>
       </w:r>
       <w:r>
-        <w:t xml:space="preserve"> affect forcing </w:t>
-      </w:r>
-      <w:proofErr w:type="spellStart"/>
-      <w:r>
-        <w:t>boids</w:t>
-      </w:r>
-      <w:proofErr w:type="spellEnd"/>
-      <w:r>
-        <w:t xml:space="preserve"> to stay near the default camera</w:t>
+        <w:t xml:space="preserve"> affect forcing boids to stay near the default camera</w:t>
       </w:r>
       <w:r>
         <w:t>.</w:t>
@@ -112,15 +104,7 @@
         <w:t xml:space="preserve">decrease </w:t>
       </w:r>
       <w:r>
-        <w:t xml:space="preserve">the strength of the leash affect forcing </w:t>
-      </w:r>
-      <w:proofErr w:type="spellStart"/>
-      <w:r>
-        <w:t>boids</w:t>
-      </w:r>
-      <w:proofErr w:type="spellEnd"/>
-      <w:r>
-        <w:t xml:space="preserve"> to stay near the default camera</w:t>
+        <w:t>the strength of the leash affect forcing boids to stay near the default camera</w:t>
       </w:r>
       <w:r>
         <w:t>.</w:t>
@@ -147,15 +131,7 @@
         <w:t xml:space="preserve"> </w:t>
       </w:r>
       <w:r>
-        <w:t xml:space="preserve">distance that the </w:t>
-      </w:r>
-      <w:proofErr w:type="spellStart"/>
-      <w:r>
-        <w:t>boids</w:t>
-      </w:r>
-      <w:proofErr w:type="spellEnd"/>
-      <w:r>
-        <w:t xml:space="preserve"> can move away from the default camera</w:t>
+        <w:t>distance that the boids can move away from the default camera</w:t>
       </w:r>
       <w:r>
         <w:t>.</w:t>
@@ -176,15 +152,7 @@
         <w:t xml:space="preserve">decrease </w:t>
       </w:r>
       <w:r>
-        <w:t xml:space="preserve">the distance that the </w:t>
-      </w:r>
-      <w:proofErr w:type="spellStart"/>
-      <w:r>
-        <w:t>boids</w:t>
-      </w:r>
-      <w:proofErr w:type="spellEnd"/>
-      <w:r>
-        <w:t xml:space="preserve"> can move away from the default camera</w:t>
+        <w:t>the distance that the boids can move away from the default camera</w:t>
       </w:r>
       <w:r>
         <w:t>.</w:t>
@@ -205,23 +173,7 @@
         <w:t xml:space="preserve">increase the </w:t>
       </w:r>
       <w:r>
-        <w:t xml:space="preserve">range at which </w:t>
-      </w:r>
-      <w:proofErr w:type="spellStart"/>
-      <w:r>
-        <w:t>boids</w:t>
-      </w:r>
-      <w:proofErr w:type="spellEnd"/>
-      <w:r>
-        <w:t xml:space="preserve"> see nearby </w:t>
-      </w:r>
-      <w:proofErr w:type="spellStart"/>
-      <w:r>
-        <w:t>boids</w:t>
-      </w:r>
-      <w:proofErr w:type="spellEnd"/>
-      <w:r>
-        <w:t xml:space="preserve"> (affects turning decisions)</w:t>
+        <w:t>range at which boids see nearby boids (affects turning decisions)</w:t>
       </w:r>
       <w:r>
         <w:t>.</w:t>
@@ -242,23 +194,7 @@
         <w:t xml:space="preserve">decrease </w:t>
       </w:r>
       <w:r>
-        <w:t xml:space="preserve">the range at which </w:t>
-      </w:r>
-      <w:proofErr w:type="spellStart"/>
-      <w:r>
-        <w:t>boids</w:t>
-      </w:r>
-      <w:proofErr w:type="spellEnd"/>
-      <w:r>
-        <w:t xml:space="preserve"> see nearby </w:t>
-      </w:r>
-      <w:proofErr w:type="spellStart"/>
-      <w:r>
-        <w:t>boids</w:t>
-      </w:r>
-      <w:proofErr w:type="spellEnd"/>
-      <w:r>
-        <w:t xml:space="preserve"> (affects turning decisions).</w:t>
+        <w:t>the range at which boids see nearby boids (affects turning decisions).</w:t>
       </w:r>
     </w:p>
     <w:p>
@@ -444,15 +380,7 @@
       </w:r>
       <w:proofErr w:type="spellEnd"/>
       <w:r>
-        <w:t xml:space="preserve"> and other </w:t>
-      </w:r>
-      <w:proofErr w:type="spellStart"/>
-      <w:r>
-        <w:t>boids</w:t>
-      </w:r>
-      <w:proofErr w:type="spellEnd"/>
-      <w:r>
-        <w:t>)</w:t>
+        <w:t xml:space="preserve"> and other boids)</w:t>
       </w:r>
       <w:r>
         <w:t>.</w:t>
@@ -489,15 +417,7 @@
       </w:r>
       <w:proofErr w:type="spellEnd"/>
       <w:r>
-        <w:t xml:space="preserve"> and other </w:t>
-      </w:r>
-      <w:proofErr w:type="spellStart"/>
-      <w:r>
-        <w:t>boids</w:t>
-      </w:r>
-      <w:proofErr w:type="spellEnd"/>
-      <w:r>
-        <w:t>).</w:t>
+        <w:t xml:space="preserve"> and other boids).</w:t>
       </w:r>
     </w:p>
     <w:p>
@@ -512,15 +432,7 @@
         <w:t xml:space="preserve">‘p’ key – </w:t>
       </w:r>
       <w:r>
-        <w:t xml:space="preserve">increase the distance that the </w:t>
-      </w:r>
-      <w:proofErr w:type="spellStart"/>
-      <w:r>
-        <w:t>boids</w:t>
-      </w:r>
-      <w:proofErr w:type="spellEnd"/>
-      <w:r>
-        <w:t xml:space="preserve"> desire to be away from each other</w:t>
+        <w:t>increase the distance that the boids desire to be away from each other</w:t>
       </w:r>
       <w:r>
         <w:t>.</w:t>
@@ -541,15 +453,7 @@
         <w:t xml:space="preserve">decrease </w:t>
       </w:r>
       <w:r>
-        <w:t xml:space="preserve">the distance that the </w:t>
-      </w:r>
-      <w:proofErr w:type="spellStart"/>
-      <w:r>
-        <w:t>boids</w:t>
-      </w:r>
-      <w:proofErr w:type="spellEnd"/>
-      <w:r>
-        <w:t xml:space="preserve"> desire to be away from each other.</w:t>
+        <w:t>the distance that the boids desire to be away from each other.</w:t>
       </w:r>
     </w:p>
     <w:p>
@@ -557,15 +461,7 @@
         <w:t xml:space="preserve">The default values are set </w:t>
       </w:r>
       <w:r>
-        <w:t xml:space="preserve">in such a way that the </w:t>
-      </w:r>
-      <w:proofErr w:type="spellStart"/>
-      <w:r>
-        <w:t>boids</w:t>
-      </w:r>
-      <w:proofErr w:type="spellEnd"/>
-      <w:r>
-        <w:t xml:space="preserve"> appear to move around the map together somewhat whilst moving apart if they get too close to each other, avoid travelling too far away from the default camera position and flee the bear if it gets too close.</w:t>
+        <w:t>in such a way that the boids appear to move around the map together somewhat whilst moving apart if they get too close to each other, avoid travelling too far away from the default camera position and flee the bear if it gets too close.</w:t>
       </w:r>
       <w:r>
         <w:t xml:space="preserve"> Using the above </w:t>
@@ -601,31 +497,7 @@
     </w:p>
     <w:p>
       <w:r>
-        <w:t xml:space="preserve">On startup 100 </w:t>
-      </w:r>
-      <w:proofErr w:type="spellStart"/>
-      <w:r>
-        <w:t>Boid</w:t>
-      </w:r>
-      <w:proofErr w:type="spellEnd"/>
-      <w:r>
-        <w:t xml:space="preserve"> objects are created and stored in an array called flock. The </w:t>
-      </w:r>
-      <w:proofErr w:type="spellStart"/>
-      <w:r>
-        <w:t>Boid</w:t>
-      </w:r>
-      <w:proofErr w:type="spellEnd"/>
-      <w:r>
-        <w:t xml:space="preserve"> class inherits from the base class Thing3D as the </w:t>
-      </w:r>
-      <w:proofErr w:type="spellStart"/>
-      <w:r>
-        <w:t>boids</w:t>
-      </w:r>
-      <w:proofErr w:type="spellEnd"/>
-      <w:r>
-        <w:t xml:space="preserve"> themselves are objects with coordinates, rotations, scales etc. in the same manner that the bear is. The </w:t>
+        <w:t xml:space="preserve">On startup 100 Boid objects are created and stored in an array called flock. The Boid class inherits from the base class Thing3D as the boids themselves are objects with coordinates, rotations, scales etc. in the same manner that the bear is. The </w:t>
       </w:r>
       <w:proofErr w:type="spellStart"/>
       <w:proofErr w:type="gramStart"/>
@@ -638,83 +510,43 @@
       </w:r>
       <w:proofErr w:type="gramEnd"/>
       <w:r>
-        <w:t xml:space="preserve">) function uses a random number generator to place the </w:t>
+        <w:t xml:space="preserve">) function uses a random number generator to place the boid within a specified </w:t>
+      </w:r>
+      <w:r>
+        <w:t>radius</w:t>
+      </w:r>
+      <w:r>
+        <w:t xml:space="preserve"> of the default camera by randomly selecting a </w:t>
+      </w:r>
+      <w:r>
+        <w:t>value between the negative and positive maximum distance for the x-coordinate and then selects a random number between the negative and positive remaining value to assign to the z-coordinate. A random rotation between 0 and 2 pi radians about the x-axis is also selected to ensures that the boids don’t all start facing the same way.</w:t>
+      </w:r>
+    </w:p>
+    <w:p>
+      <w:r>
+        <w:t xml:space="preserve">Each frame the </w:t>
+      </w:r>
+      <w:r>
+        <w:t xml:space="preserve">program checks for any keyboard inputs and moves the bear in the same manner as the previous assignment. After </w:t>
+      </w:r>
+      <w:r>
+        <w:t>this a loop starts to calculate how each boid will turn and then move based on their environment:</w:t>
+      </w:r>
+    </w:p>
+    <w:p>
+      <w:r>
+        <w:t>A</w:t>
+      </w:r>
+      <w:r>
+        <w:t xml:space="preserve"> range check is performed on every other boid in the world to see if it is within the local </w:t>
       </w:r>
       <w:proofErr w:type="spellStart"/>
       <w:r>
-        <w:t>boid</w:t>
+        <w:t>neighbourhood</w:t>
       </w:r>
       <w:proofErr w:type="spellEnd"/>
       <w:r>
-        <w:t xml:space="preserve"> within a specified </w:t>
-      </w:r>
-      <w:r>
-        <w:t>radius</w:t>
-      </w:r>
-      <w:r>
-        <w:t xml:space="preserve"> of the default camera by randomly selecting a </w:t>
-      </w:r>
-      <w:r>
-        <w:t xml:space="preserve">value between the negative and positive maximum distance for the x-coordinate and then selects a random number between the negative and positive remaining value to assign to the z-coordinate. A random rotation between 0 and 2 pi radians about the x-axis is also selected to ensures that the </w:t>
-      </w:r>
-      <w:proofErr w:type="spellStart"/>
-      <w:r>
-        <w:t>boids</w:t>
-      </w:r>
-      <w:proofErr w:type="spellEnd"/>
-      <w:r>
-        <w:t xml:space="preserve"> don’t all start facing the same way.</w:t>
-      </w:r>
-    </w:p>
-    <w:p>
-      <w:r>
-        <w:t xml:space="preserve">Each frame the </w:t>
-      </w:r>
-      <w:r>
-        <w:t xml:space="preserve">program checks for any keyboard inputs and moves the bear in the same manner as the previous assignment. After </w:t>
-      </w:r>
-      <w:r>
-        <w:t xml:space="preserve">this a loop starts to calculate how each </w:t>
-      </w:r>
-      <w:proofErr w:type="spellStart"/>
-      <w:r>
-        <w:t>boid</w:t>
-      </w:r>
-      <w:proofErr w:type="spellEnd"/>
-      <w:r>
-        <w:t xml:space="preserve"> will turn and then move based on their environment:</w:t>
-      </w:r>
-    </w:p>
-    <w:p>
-      <w:r>
-        <w:t>A</w:t>
-      </w:r>
-      <w:r>
-        <w:t xml:space="preserve"> range check is performed on every other </w:t>
-      </w:r>
-      <w:proofErr w:type="spellStart"/>
-      <w:r>
-        <w:t>boid</w:t>
-      </w:r>
-      <w:proofErr w:type="spellEnd"/>
-      <w:r>
-        <w:t xml:space="preserve"> in the world to see if it is within the local </w:t>
-      </w:r>
-      <w:proofErr w:type="spellStart"/>
-      <w:r>
-        <w:t>neighbourhood</w:t>
-      </w:r>
-      <w:proofErr w:type="spellEnd"/>
-      <w:r>
-        <w:t xml:space="preserve"> of the </w:t>
-      </w:r>
-      <w:proofErr w:type="spellStart"/>
-      <w:r>
-        <w:t>boid</w:t>
-      </w:r>
-      <w:proofErr w:type="spellEnd"/>
-      <w:r>
-        <w:t xml:space="preserve"> calculating its current movement</w:t>
+        <w:t xml:space="preserve"> of the boid calculating its current movement</w:t>
       </w:r>
       <w:r>
         <w:t>:</w:t>
@@ -729,23 +561,7 @@
         </w:numPr>
       </w:pPr>
       <w:r>
-        <w:t xml:space="preserve">If there are no </w:t>
-      </w:r>
-      <w:proofErr w:type="spellStart"/>
-      <w:r>
-        <w:t>boids</w:t>
-      </w:r>
-      <w:proofErr w:type="spellEnd"/>
-      <w:r>
-        <w:t xml:space="preserve"> nearby, the </w:t>
-      </w:r>
-      <w:proofErr w:type="spellStart"/>
-      <w:r>
-        <w:t>boid</w:t>
-      </w:r>
-      <w:proofErr w:type="spellEnd"/>
-      <w:r>
-        <w:t xml:space="preserve"> will move randomly. This consists of two actions:</w:t>
+        <w:t>If there are no boids nearby, the boid will move randomly. This consists of two actions:</w:t>
       </w:r>
     </w:p>
     <w:p>
@@ -780,39 +596,7 @@
       </w:r>
       <w:proofErr w:type="spellEnd"/>
       <w:r>
-        <w:t xml:space="preserve"> </w:t>
-      </w:r>
-      <w:proofErr w:type="spellStart"/>
-      <w:r>
-        <w:t>boids</w:t>
-      </w:r>
-      <w:proofErr w:type="spellEnd"/>
-      <w:r>
-        <w:t xml:space="preserve"> travelling at approximately half speed. If the </w:t>
-      </w:r>
-      <w:proofErr w:type="spellStart"/>
-      <w:r>
-        <w:t>boid</w:t>
-      </w:r>
-      <w:proofErr w:type="spellEnd"/>
-      <w:r>
-        <w:t xml:space="preserve"> is travelling under half speed then 1 and 2 speed the </w:t>
-      </w:r>
-      <w:proofErr w:type="spellStart"/>
-      <w:r>
-        <w:t>boid</w:t>
-      </w:r>
-      <w:proofErr w:type="spellEnd"/>
-      <w:r>
-        <w:t xml:space="preserve"> up, and 3 slows it down; if the </w:t>
-      </w:r>
-      <w:proofErr w:type="spellStart"/>
-      <w:r>
-        <w:t>boid</w:t>
-      </w:r>
-      <w:proofErr w:type="spellEnd"/>
-      <w:r>
-        <w:t xml:space="preserve"> is travelling over half speed then 1 speeds it up, and 2 and 3 slow it down.</w:t>
+        <w:t xml:space="preserve"> boids travelling at approximately half speed. If the boid is travelling under half speed then 1 and 2 speed the boid up, and 3 slows it down; if the boid is travelling over half speed then 1 speeds it up, and 2 and 3 slow it down.</w:t>
       </w:r>
     </w:p>
     <w:p>
@@ -824,23 +608,7 @@
         </w:numPr>
       </w:pPr>
       <w:r>
-        <w:t xml:space="preserve">If there are other </w:t>
-      </w:r>
-      <w:proofErr w:type="spellStart"/>
-      <w:r>
-        <w:t>boids</w:t>
-      </w:r>
-      <w:proofErr w:type="spellEnd"/>
-      <w:r>
-        <w:t xml:space="preserve"> nearby, then the </w:t>
-      </w:r>
-      <w:proofErr w:type="spellStart"/>
-      <w:r>
-        <w:t>boid</w:t>
-      </w:r>
-      <w:proofErr w:type="spellEnd"/>
-      <w:r>
-        <w:t xml:space="preserve"> flocks:</w:t>
+        <w:t>If there are other boids nearby, then the boid flocks:</w:t>
       </w:r>
     </w:p>
     <w:p>
@@ -882,23 +650,7 @@
         </w:numPr>
       </w:pPr>
       <w:r>
-        <w:t xml:space="preserve">The </w:t>
-      </w:r>
-      <w:proofErr w:type="spellStart"/>
-      <w:r>
-        <w:t>boid</w:t>
-      </w:r>
-      <w:proofErr w:type="spellEnd"/>
-      <w:r>
-        <w:t xml:space="preserve"> matches alignment with its nearby </w:t>
-      </w:r>
-      <w:proofErr w:type="spellStart"/>
-      <w:r>
-        <w:t>neighbours</w:t>
-      </w:r>
-      <w:proofErr w:type="spellEnd"/>
-      <w:r>
-        <w:t xml:space="preserve"> – it calculates the mean of their rotations about the x-axis and then contributes 1% of the difference between this direction and its own rotation towards its heading.</w:t>
+        <w:t>The boid matches alignment with its nearby neighbours – it calculates the mean of their rotations about the x-axis and then contributes 1% of the difference between this direction and its own rotation towards its heading.</w:t>
       </w:r>
     </w:p>
     <w:p>
@@ -912,21 +664,8 @@
       <w:r>
         <w:t xml:space="preserve">The </w:t>
       </w:r>
-      <w:proofErr w:type="spellStart"/>
-      <w:r>
-        <w:t>boid</w:t>
-      </w:r>
-      <w:proofErr w:type="spellEnd"/>
-      <w:r>
-        <w:t xml:space="preserve"> then steers towards where it perceives as the center of its </w:t>
-      </w:r>
-      <w:proofErr w:type="spellStart"/>
-      <w:r>
-        <w:t>neighbours</w:t>
-      </w:r>
-      <w:proofErr w:type="spellEnd"/>
-      <w:r>
-        <w:t xml:space="preserve"> – it calculates the mean x and z coordinates and </w:t>
+      <w:r>
+        <w:t xml:space="preserve">boid then steers towards where it perceives as the center of its neighbours – it calculates the mean x and z coordinates and </w:t>
       </w:r>
       <w:r>
         <w:t xml:space="preserve">steers 0.1% </w:t>
@@ -947,44 +686,12 @@
         </w:numPr>
       </w:pPr>
       <w:r>
-        <w:t xml:space="preserve">The </w:t>
-      </w:r>
-      <w:proofErr w:type="spellStart"/>
-      <w:r>
-        <w:t>boid</w:t>
-      </w:r>
-      <w:proofErr w:type="spellEnd"/>
-      <w:r>
-        <w:t xml:space="preserve"> then steers away from other </w:t>
-      </w:r>
-      <w:proofErr w:type="spellStart"/>
-      <w:r>
-        <w:t>boids</w:t>
-      </w:r>
-      <w:proofErr w:type="spellEnd"/>
-      <w:r>
-        <w:t xml:space="preserve"> that are too close – it performs a range check to see if </w:t>
-      </w:r>
-      <w:proofErr w:type="spellStart"/>
-      <w:r>
-        <w:t>neighbours</w:t>
-      </w:r>
-      <w:proofErr w:type="spellEnd"/>
-      <w:r>
-        <w:t xml:space="preserve"> are too close and then steers 2.5% away from them.</w:t>
-      </w:r>
-    </w:p>
-    <w:p>
-      <w:r>
-        <w:t xml:space="preserve">Next the </w:t>
-      </w:r>
-      <w:proofErr w:type="spellStart"/>
-      <w:r>
-        <w:t>boid</w:t>
-      </w:r>
-      <w:proofErr w:type="spellEnd"/>
-      <w:r>
-        <w:t xml:space="preserve"> checks to see if the user’s character is too close to them and moves away accordingly:</w:t>
+        <w:t>The boid then steers away from other boids that are too close – it performs a range check to see if neighbours are too close and then steers 2.5% away from them.</w:t>
+      </w:r>
+    </w:p>
+    <w:p>
+      <w:r>
+        <w:t>Next the boid checks to see if the user’s character is too close to them and moves away accordingly:</w:t>
       </w:r>
     </w:p>
     <w:p>
@@ -996,15 +703,7 @@
         </w:numPr>
       </w:pPr>
       <w:r>
-        <w:t xml:space="preserve">It steers away from them in the same way as with other </w:t>
-      </w:r>
-      <w:proofErr w:type="spellStart"/>
-      <w:r>
-        <w:t>boids</w:t>
-      </w:r>
-      <w:proofErr w:type="spellEnd"/>
-      <w:r>
-        <w:t>, except it steers 5% away per frame.</w:t>
+        <w:t>It steers away from them in the same way as with other boids, except it steers 5% away per frame.</w:t>
       </w:r>
     </w:p>
     <w:p>
@@ -1059,35 +758,27 @@
       </w:r>
       <w:proofErr w:type="spellEnd"/>
       <w:r>
-        <w:t xml:space="preserve"> movement is then applied as previously described (in ii.) This movement is applied whether the bear is near or not, giving the effect that a </w:t>
+        <w:t xml:space="preserve"> movement is then applied as previously described (in ii.) This movement is applied whether the bear is near or not, giving the effect that a boid with the bear near it is </w:t>
+      </w:r>
+      <w:proofErr w:type="gramStart"/>
+      <w:r>
+        <w:t>actually fleeing</w:t>
+      </w:r>
+      <w:proofErr w:type="gramEnd"/>
+      <w:r>
+        <w:t xml:space="preserve"> the bear since it moves twice in the same turn.</w:t>
+      </w:r>
+    </w:p>
+    <w:p>
+      <w:r>
+        <w:t xml:space="preserve">Finally, modulus division is performed on the </w:t>
       </w:r>
       <w:proofErr w:type="spellStart"/>
       <w:r>
-        <w:t>boid</w:t>
+        <w:t>boid’s</w:t>
       </w:r>
       <w:proofErr w:type="spellEnd"/>
       <w:r>
-        <w:t xml:space="preserve"> with the bear near it is </w:t>
-      </w:r>
-      <w:proofErr w:type="gramStart"/>
-      <w:r>
-        <w:t>actually fleeing</w:t>
-      </w:r>
-      <w:proofErr w:type="gramEnd"/>
-      <w:r>
-        <w:t xml:space="preserve"> the bear since it moves twice in the same turn.</w:t>
-      </w:r>
-    </w:p>
-    <w:p>
-      <w:r>
-        <w:t xml:space="preserve">Finally, modulus division is performed on the </w:t>
-      </w:r>
-      <w:proofErr w:type="spellStart"/>
-      <w:r>
-        <w:t>boid’s</w:t>
-      </w:r>
-      <w:proofErr w:type="spellEnd"/>
-      <w:r>
         <w:t xml:space="preserve"> rotation so that multiple turns aren’t remembered or calculated each time. This was implemented to prevent miscalculations if the simulation was run for a large amount of time.</w:t>
       </w:r>
     </w:p>
@@ -1101,15 +792,7 @@
     </w:p>
     <w:p>
       <w:r>
-        <w:t xml:space="preserve">The random numbers generated to decide the </w:t>
-      </w:r>
-      <w:proofErr w:type="spellStart"/>
-      <w:r>
-        <w:t>boids</w:t>
-      </w:r>
-      <w:proofErr w:type="spellEnd"/>
-      <w:r>
-        <w:t xml:space="preserve"> spawning is done</w:t>
+        <w:t>The random numbers generated to decide the boids spawning is done</w:t>
       </w:r>
       <w:r>
         <w:t xml:space="preserve"> uniformly</w:t>
@@ -1118,68 +801,12 @@
         <w:t xml:space="preserve"> using a single random number generator</w:t>
       </w:r>
       <w:r>
-        <w:t xml:space="preserve"> in the main “Boids.cpp” file. This is so that the area permitted to the </w:t>
-      </w:r>
-      <w:proofErr w:type="spellStart"/>
-      <w:r>
-        <w:t>boids</w:t>
-      </w:r>
-      <w:proofErr w:type="spellEnd"/>
-      <w:r>
-        <w:t xml:space="preserve"> should be approximately evenly filled with </w:t>
-      </w:r>
-      <w:proofErr w:type="spellStart"/>
-      <w:r>
-        <w:t>boids</w:t>
-      </w:r>
-      <w:proofErr w:type="spellEnd"/>
-      <w:r>
-        <w:t>.</w:t>
-      </w:r>
-    </w:p>
-    <w:p>
-      <w:r>
-        <w:t xml:space="preserve">The random numbers generated to decide </w:t>
-      </w:r>
-      <w:proofErr w:type="spellStart"/>
-      <w:r>
-        <w:t>boid</w:t>
-      </w:r>
-      <w:proofErr w:type="spellEnd"/>
-      <w:r>
-        <w:t xml:space="preserve"> </w:t>
-      </w:r>
-      <w:proofErr w:type="spellStart"/>
-      <w:r>
-        <w:t>behaviour</w:t>
-      </w:r>
-      <w:proofErr w:type="spellEnd"/>
-      <w:r>
-        <w:t xml:space="preserve"> are created uniformly by a random number generator within the </w:t>
-      </w:r>
-      <w:proofErr w:type="spellStart"/>
-      <w:r>
-        <w:t>boid</w:t>
-      </w:r>
-      <w:proofErr w:type="spellEnd"/>
-      <w:r>
-        <w:t xml:space="preserve"> class. This is so that whilst each </w:t>
-      </w:r>
-      <w:proofErr w:type="spellStart"/>
-      <w:r>
-        <w:t>boid</w:t>
-      </w:r>
-      <w:proofErr w:type="spellEnd"/>
-      <w:r>
-        <w:t xml:space="preserve"> should turn left, right and continue straight 1/3 of the time, each </w:t>
-      </w:r>
-      <w:proofErr w:type="spellStart"/>
-      <w:r>
-        <w:t>boid</w:t>
-      </w:r>
-      <w:proofErr w:type="spellEnd"/>
-      <w:r>
-        <w:t xml:space="preserve"> could roll to turn left at </w:t>
+        <w:t xml:space="preserve"> in the main “Boids.cpp” file. This is so that the area permitted to the boids should be approximately evenly filled with boids.</w:t>
+      </w:r>
+    </w:p>
+    <w:p>
+      <w:r>
+        <w:t xml:space="preserve">The random numbers generated to decide boid behaviour are created uniformly by a random number generator within the boid class. This is so that whilst each boid should turn left, right and continue straight 1/3 of the time, each boid could roll to turn left at </w:t>
       </w:r>
       <w:proofErr w:type="gramStart"/>
       <w:r>
@@ -1354,39 +981,7 @@
     </w:p>
     <w:p>
       <w:r>
-        <w:t xml:space="preserve">This pseudocode makes logical sense and I am unable to find any issue with the implementation, but the </w:t>
-      </w:r>
-      <w:proofErr w:type="spellStart"/>
-      <w:r>
-        <w:t>boids</w:t>
-      </w:r>
-      <w:proofErr w:type="spellEnd"/>
-      <w:r>
-        <w:t xml:space="preserve"> act incorrectly when this is applied, so at present these rules (cohesion, separation, fleeing and leashing) all create a clockwise turn. This results in </w:t>
-      </w:r>
-      <w:proofErr w:type="spellStart"/>
-      <w:r>
-        <w:t>boids</w:t>
-      </w:r>
-      <w:proofErr w:type="spellEnd"/>
-      <w:r>
-        <w:t xml:space="preserve"> getting caught in spinning loops after a short time due to the leash turning them towards the center of the map and the </w:t>
-      </w:r>
-      <w:proofErr w:type="spellStart"/>
-      <w:r>
-        <w:t>boids</w:t>
-      </w:r>
-      <w:proofErr w:type="spellEnd"/>
-      <w:r>
-        <w:t xml:space="preserve"> themselves turning away from it based on nearby </w:t>
-      </w:r>
-      <w:proofErr w:type="spellStart"/>
-      <w:r>
-        <w:t>boid</w:t>
-      </w:r>
-      <w:proofErr w:type="spellEnd"/>
-      <w:r>
-        <w:t xml:space="preserve"> positions.</w:t>
+        <w:t>This pseudocode makes logical sense and I am unable to find any issue with the implementation, but the boids act incorrectly when this is applied, so at present these rules (cohesion, separation, fleeing and leashing) all create a clockwise turn. This results in boids getting caught in spinning loops after a short time due to the leash turning them towards the center of the map and the boids themselves turning away from it based on nearby boid positions.</w:t>
       </w:r>
     </w:p>
     <w:p>
@@ -1399,32 +994,71 @@
     </w:p>
     <w:p>
       <w:r>
-        <w:t>The software engineering issues, such as the trade-off between performance and good practice, which I have asked you to address.</w:t>
-      </w:r>
-      <w:bookmarkStart w:id="0" w:name="_GoBack"/>
-      <w:bookmarkEnd w:id="0"/>
-    </w:p>
-    <w:p/>
-    <w:p>
-      <w:r>
-        <w:t>Loop</w:t>
-      </w:r>
-      <w:r>
-        <w:t xml:space="preserve"> through entire flock once per </w:t>
-      </w:r>
-      <w:proofErr w:type="spellStart"/>
-      <w:r>
-        <w:t>boid</w:t>
-      </w:r>
-      <w:proofErr w:type="spellEnd"/>
-      <w:r>
-        <w:t xml:space="preserve"> – no more &amp; no less</w:t>
-      </w:r>
-    </w:p>
-    <w:p/>
-    <w:p>
-      <w:r>
-        <w:t>Modulus division on angles could be performed every x-frames/when the rotation reaches a certain point</w:t>
+        <w:t>Due to each boid having to react to each other boid the simulation is computationally expensive – just to cycle through the flock to create a list of local neighbours requires 9900 loop cycles per frame – with more loops being required later if there are any groups of boids within range of each other to perform flocking behaviour. It would likely be better to apply separation in the original neighbour calculation loop, since it could reduce the number of loops by 9900 per frame (if every boid was positioned within separation range of each other), however, separation is a mechanic that should take precedent over most other functions</w:t>
+      </w:r>
+      <w:r>
+        <w:t xml:space="preserve"> so to perform it correctly requires less computational efficiency.</w:t>
+      </w:r>
+    </w:p>
+    <w:p>
+      <w:r>
+        <w:t>Good programming practice</w:t>
+      </w:r>
+      <w:r>
+        <w:t>s</w:t>
+      </w:r>
+      <w:r>
+        <w:t xml:space="preserve"> h</w:t>
+      </w:r>
+      <w:r>
+        <w:t>ave</w:t>
+      </w:r>
+      <w:r>
+        <w:t xml:space="preserve"> been followed whilst creating the </w:t>
+      </w:r>
+      <w:r>
+        <w:t>simulation</w:t>
+      </w:r>
+      <w:r>
+        <w:t xml:space="preserve"> where possible. Each boid hold values that are universal to all boids – scales in each dimension and the mesh skin for example. Whilst the boids are all </w:t>
+      </w:r>
+      <w:r>
+        <w:t>in fact</w:t>
+      </w:r>
+      <w:r>
+        <w:t xml:space="preserve"> the same size and skin, it was desirable to allow each instantiation of the class to maintain its own value to make it possible to simulate real-world differences between the boids in the future. Not even animals of the same species are identical sizes, and several different mesh designs could be rotated throughout the flock to add authenticity to the simulation </w:t>
+      </w:r>
+      <w:proofErr w:type="gramStart"/>
+      <w:r>
+        <w:t>at a later date</w:t>
+      </w:r>
+      <w:proofErr w:type="gramEnd"/>
+      <w:r>
+        <w:t>.</w:t>
+      </w:r>
+    </w:p>
+    <w:p>
+      <w:r>
+        <w:t xml:space="preserve">Modulus division is performed on the rotation of each boid each frame (if required) to prevent erroneous calculations if the float overflows due to the simulation running for an extended </w:t>
+      </w:r>
+      <w:proofErr w:type="gramStart"/>
+      <w:r>
+        <w:t>period of time</w:t>
+      </w:r>
+      <w:proofErr w:type="gramEnd"/>
+      <w:r>
+        <w:t xml:space="preserve">. Whilst it is unlikely to be a huge cause of computational waste on its own, it is easy to lose track of inefficient snippets of code and when calculation times are totaled (especially when done per frame) they do add up to surprising amounts of wasted time. A better solution would be to manually calculate the minimum time a boid can reach an overlap (which would require always turning in one direction constantly) and perform it once per </w:t>
+      </w:r>
+      <w:proofErr w:type="gramStart"/>
+      <w:r>
+        <w:t>time period</w:t>
+      </w:r>
+      <w:proofErr w:type="gramEnd"/>
+      <w:r>
+        <w:t xml:space="preserve"> on each boid then</w:t>
+      </w:r>
+      <w:r>
+        <w:t xml:space="preserve"> instead.</w:t>
       </w:r>
     </w:p>
     <w:p>
@@ -1437,52 +1071,24 @@
     </w:p>
     <w:p>
       <w:r>
-        <w:t>As anticipated in the proposal document, I started with my own submission to coursework part 1 (in fact, from a user perspective most of the functions affecting the flying bear remain unchanged). This submission had been created using a combination of my own work and the demos available on the DLE.</w:t>
-      </w:r>
-    </w:p>
-    <w:p>
-      <w:r>
-        <w:t xml:space="preserve">Added to the above are the </w:t>
-      </w:r>
-      <w:proofErr w:type="spellStart"/>
-      <w:r>
-        <w:t>boids</w:t>
-      </w:r>
-      <w:proofErr w:type="spellEnd"/>
-      <w:r>
-        <w:t xml:space="preserve"> themselves and various global values that affect the </w:t>
-      </w:r>
-      <w:proofErr w:type="spellStart"/>
-      <w:r>
-        <w:t>boids</w:t>
-      </w:r>
-      <w:proofErr w:type="spellEnd"/>
-      <w:r>
-        <w:t xml:space="preserve"> </w:t>
-      </w:r>
-      <w:proofErr w:type="spellStart"/>
-      <w:r>
-        <w:t>behaviour</w:t>
-      </w:r>
-      <w:proofErr w:type="spellEnd"/>
-      <w:r>
-        <w:t xml:space="preserve">. The </w:t>
-      </w:r>
-      <w:proofErr w:type="spellStart"/>
-      <w:r>
-        <w:t>boid</w:t>
-      </w:r>
-      <w:proofErr w:type="spellEnd"/>
-      <w:r>
-        <w:t xml:space="preserve"> class is an extension of the Thing3D class (since they all need positions and rotations etc. anyway) with modified movement, </w:t>
-      </w:r>
-      <w:proofErr w:type="spellStart"/>
-      <w:r>
-        <w:t>boid</w:t>
-      </w:r>
-      <w:proofErr w:type="spellEnd"/>
-      <w:r>
-        <w:t xml:space="preserve">-like decision making (which was researched via the provided link </w:t>
+        <w:t xml:space="preserve">As anticipated in the proposal document, I started with my own submission to coursework part 1 (in fact, from a user perspective </w:t>
+      </w:r>
+      <w:r>
+        <w:t>many</w:t>
+      </w:r>
+      <w:r>
+        <w:t xml:space="preserve"> of the functions affecting the </w:t>
+      </w:r>
+      <w:r>
+        <w:t xml:space="preserve">world </w:t>
+      </w:r>
+      <w:r>
+        <w:t>remain unchanged). This submission had been created using a combination of my own work and the demos available on the DLE.</w:t>
+      </w:r>
+    </w:p>
+    <w:p>
+      <w:r>
+        <w:t xml:space="preserve">Added to the above are the boids themselves and various global values that affect the boids behaviour. The boid class is an extension of the Thing3D class (since they all need positions and rotations etc. anyway) with modified movement, boid-like decision making (which was researched via the provided link </w:t>
       </w:r>
       <w:hyperlink r:id="rId11" w:history="1">
         <w:r>
@@ -1504,57 +1110,59 @@
         <w:pStyle w:val="Heading1"/>
       </w:pPr>
       <w:r>
+        <w:lastRenderedPageBreak/>
         <w:t>Evaluation</w:t>
       </w:r>
     </w:p>
     <w:p>
       <w:r>
-        <w:t xml:space="preserve">After more thoroughly considering what had been initially proposed and the intention of </w:t>
-      </w:r>
-      <w:proofErr w:type="spellStart"/>
-      <w:r>
-        <w:t>boids</w:t>
-      </w:r>
-      <w:proofErr w:type="spellEnd"/>
-      <w:r>
-        <w:t xml:space="preserve"> themselves, I felt the need to revise what was to be created. Initially I set out to allow the user to direct the </w:t>
-      </w:r>
-      <w:proofErr w:type="spellStart"/>
-      <w:r>
-        <w:t>boids</w:t>
-      </w:r>
-      <w:proofErr w:type="spellEnd"/>
-      <w:r>
-        <w:t xml:space="preserve"> </w:t>
-      </w:r>
-      <w:r>
-        <w:t xml:space="preserve">by attracting them towards a playable entity, though </w:t>
-      </w:r>
-      <w:proofErr w:type="spellStart"/>
-      <w:r>
-        <w:t>boids</w:t>
-      </w:r>
-      <w:proofErr w:type="spellEnd"/>
-      <w:r>
-        <w:t xml:space="preserve"> having their own (albeit collective) “free will” conflicts with this idea in my opinion. Instead, the theme of predator and prey was used to allow the user to move an entity around the map and the </w:t>
-      </w:r>
-      <w:proofErr w:type="spellStart"/>
-      <w:r>
-        <w:t>boids</w:t>
-      </w:r>
-      <w:proofErr w:type="spellEnd"/>
-      <w:r>
-        <w:t xml:space="preserve"> will attempt to avoid it.</w:t>
-      </w:r>
-    </w:p>
-    <w:p/>
-    <w:p>
-      <w:pPr>
-        <w:pStyle w:val="Heading1"/>
-      </w:pPr>
-      <w:r>
-        <w:t>Appendices</w:t>
-      </w:r>
+        <w:t>Overall, I feel that the boids work well for a short period before being caught in turning loops at the edge of the leash due to their inability to calculate in which direction to turn to reach their desired location. The leash itself is essential to ensure that the boids don’t run off into the distance, but</w:t>
+      </w:r>
+      <w:r>
+        <w:t xml:space="preserve"> without the leash being used the boids that do group up tend to stay together as boids typically would. There are</w:t>
+      </w:r>
+      <w:r>
+        <w:t xml:space="preserve"> still</w:t>
+      </w:r>
+      <w:r>
+        <w:t xml:space="preserve"> occasional loops being performed</w:t>
+      </w:r>
+      <w:r>
+        <w:t xml:space="preserve"> due to the single turn direction of the separation and cohesion functions, but the boids largely appear to be moving naturally.</w:t>
+      </w:r>
+    </w:p>
+    <w:p>
+      <w:r>
+        <w:t xml:space="preserve">After more thoroughly considering what had been initially proposed and the intention of boids themselves, I felt the need to revise what was to be created. Initially I set out to allow the user to direct the boids </w:t>
+      </w:r>
+      <w:r>
+        <w:t>by attracting them towards a playable entity, though boids having their own (albeit collective) “free will” conflicts with this idea in my opinion. Instead, the theme of predator and prey was used to allow the user to move an entity around the map and the boids will attempt to avoid it.</w:t>
+      </w:r>
+      <w:r>
+        <w:t xml:space="preserve"> I feel that this improves the overall </w:t>
+      </w:r>
+      <w:r>
+        <w:t xml:space="preserve">believability </w:t>
+      </w:r>
+      <w:r>
+        <w:t>of how</w:t>
+      </w:r>
+      <w:r>
+        <w:t xml:space="preserve"> the</w:t>
+      </w:r>
+      <w:r>
+        <w:t xml:space="preserve"> boids</w:t>
+      </w:r>
+      <w:r>
+        <w:t xml:space="preserve"> flock together.</w:t>
+      </w:r>
+    </w:p>
+    <w:p>
+      <w:r>
+        <w:t>The assignment could be further improved by using extra DirectX functionality, and the project could feel more complete if more external help had been used, however as stated in the proposal document, I never intended for that to be the case. My personal goal for the project was to code as much from scratch as I could to get a better understanding of both boids and C++ as a language.</w:t>
+      </w:r>
+      <w:bookmarkStart w:id="0" w:name="_GoBack"/>
+      <w:bookmarkEnd w:id="0"/>
     </w:p>
     <w:sectPr>
       <w:headerReference w:type="default" r:id="rId12"/>
@@ -1629,7 +1237,7 @@
           <w:rPr>
             <w:noProof/>
           </w:rPr>
-          <w:t>4</w:t>
+          <w:t>5</w:t>
         </w:r>
         <w:r>
           <w:rPr>
@@ -5787,6 +5395,132 @@
 </file>
 
 <file path=customXml/item1.xml><?xml version="1.0" encoding="utf-8"?>
+<p:properties xmlns:p="http://schemas.microsoft.com/office/2006/metadata/properties" xmlns:xsi="http://www.w3.org/2001/XMLSchema-instance" xmlns:pc="http://schemas.microsoft.com/office/infopath/2007/PartnerControls">
+  <documentManagement>
+    <APDescription xmlns="4873beb7-5857-4685-be1f-d57550cc96cc" xsi:nil="true"/>
+    <AssetExpire xmlns="4873beb7-5857-4685-be1f-d57550cc96cc">2029-01-01T08:00:00+00:00</AssetExpire>
+    <CampaignTagsTaxHTField0 xmlns="4873beb7-5857-4685-be1f-d57550cc96cc">
+      <Terms xmlns="http://schemas.microsoft.com/office/infopath/2007/PartnerControls"/>
+    </CampaignTagsTaxHTField0>
+    <IntlLangReviewDate xmlns="4873beb7-5857-4685-be1f-d57550cc96cc" xsi:nil="true"/>
+    <TPFriendlyName xmlns="4873beb7-5857-4685-be1f-d57550cc96cc" xsi:nil="true"/>
+    <IntlLangReview xmlns="4873beb7-5857-4685-be1f-d57550cc96cc">false</IntlLangReview>
+    <LocLastLocAttemptVersionLookup xmlns="4873beb7-5857-4685-be1f-d57550cc96cc">856581</LocLastLocAttemptVersionLookup>
+    <PolicheckWords xmlns="4873beb7-5857-4685-be1f-d57550cc96cc" xsi:nil="true"/>
+    <SubmitterId xmlns="4873beb7-5857-4685-be1f-d57550cc96cc" xsi:nil="true"/>
+    <AcquiredFrom xmlns="4873beb7-5857-4685-be1f-d57550cc96cc">Internal MS</AcquiredFrom>
+    <EditorialStatus xmlns="4873beb7-5857-4685-be1f-d57550cc96cc">Complete</EditorialStatus>
+    <Markets xmlns="4873beb7-5857-4685-be1f-d57550cc96cc"/>
+    <OriginAsset xmlns="4873beb7-5857-4685-be1f-d57550cc96cc" xsi:nil="true"/>
+    <AssetStart xmlns="4873beb7-5857-4685-be1f-d57550cc96cc">2012-09-19T07:42:00+00:00</AssetStart>
+    <FriendlyTitle xmlns="4873beb7-5857-4685-be1f-d57550cc96cc" xsi:nil="true"/>
+    <MarketSpecific xmlns="4873beb7-5857-4685-be1f-d57550cc96cc">false</MarketSpecific>
+    <TPNamespace xmlns="4873beb7-5857-4685-be1f-d57550cc96cc" xsi:nil="true"/>
+    <PublishStatusLookup xmlns="4873beb7-5857-4685-be1f-d57550cc96cc">
+      <Value>1622610</Value>
+    </PublishStatusLookup>
+    <APAuthor xmlns="4873beb7-5857-4685-be1f-d57550cc96cc">
+      <UserInfo>
+        <DisplayName>REDMOND\v-aptall</DisplayName>
+        <AccountId>2566</AccountId>
+        <AccountType/>
+      </UserInfo>
+    </APAuthor>
+    <TPCommandLine xmlns="4873beb7-5857-4685-be1f-d57550cc96cc" xsi:nil="true"/>
+    <IntlLangReviewer xmlns="4873beb7-5857-4685-be1f-d57550cc96cc" xsi:nil="true"/>
+    <OpenTemplate xmlns="4873beb7-5857-4685-be1f-d57550cc96cc">true</OpenTemplate>
+    <CSXSubmissionDate xmlns="4873beb7-5857-4685-be1f-d57550cc96cc" xsi:nil="true"/>
+    <TaxCatchAll xmlns="4873beb7-5857-4685-be1f-d57550cc96cc"/>
+    <Manager xmlns="4873beb7-5857-4685-be1f-d57550cc96cc" xsi:nil="true"/>
+    <NumericId xmlns="4873beb7-5857-4685-be1f-d57550cc96cc" xsi:nil="true"/>
+    <ParentAssetId xmlns="4873beb7-5857-4685-be1f-d57550cc96cc" xsi:nil="true"/>
+    <OriginalSourceMarket xmlns="4873beb7-5857-4685-be1f-d57550cc96cc" xsi:nil="true"/>
+    <ApprovalStatus xmlns="4873beb7-5857-4685-be1f-d57550cc96cc">InProgress</ApprovalStatus>
+    <TPComponent xmlns="4873beb7-5857-4685-be1f-d57550cc96cc" xsi:nil="true"/>
+    <EditorialTags xmlns="4873beb7-5857-4685-be1f-d57550cc96cc" xsi:nil="true"/>
+    <TPExecutable xmlns="4873beb7-5857-4685-be1f-d57550cc96cc" xsi:nil="true"/>
+    <TPLaunchHelpLink xmlns="4873beb7-5857-4685-be1f-d57550cc96cc" xsi:nil="true"/>
+    <LocComments xmlns="4873beb7-5857-4685-be1f-d57550cc96cc" xsi:nil="true"/>
+    <LocRecommendedHandoff xmlns="4873beb7-5857-4685-be1f-d57550cc96cc" xsi:nil="true"/>
+    <SourceTitle xmlns="4873beb7-5857-4685-be1f-d57550cc96cc" xsi:nil="true"/>
+    <CSXUpdate xmlns="4873beb7-5857-4685-be1f-d57550cc96cc">false</CSXUpdate>
+    <IntlLocPriority xmlns="4873beb7-5857-4685-be1f-d57550cc96cc" xsi:nil="true"/>
+    <UAProjectedTotalWords xmlns="4873beb7-5857-4685-be1f-d57550cc96cc" xsi:nil="true"/>
+    <AssetType xmlns="4873beb7-5857-4685-be1f-d57550cc96cc">TP</AssetType>
+    <MachineTranslated xmlns="4873beb7-5857-4685-be1f-d57550cc96cc">false</MachineTranslated>
+    <OutputCachingOn xmlns="4873beb7-5857-4685-be1f-d57550cc96cc">false</OutputCachingOn>
+    <TemplateStatus xmlns="4873beb7-5857-4685-be1f-d57550cc96cc">Complete</TemplateStatus>
+    <IsSearchable xmlns="4873beb7-5857-4685-be1f-d57550cc96cc">true</IsSearchable>
+    <ContentItem xmlns="4873beb7-5857-4685-be1f-d57550cc96cc" xsi:nil="true"/>
+    <HandoffToMSDN xmlns="4873beb7-5857-4685-be1f-d57550cc96cc" xsi:nil="true"/>
+    <ShowIn xmlns="4873beb7-5857-4685-be1f-d57550cc96cc">Show everywhere</ShowIn>
+    <ThumbnailAssetId xmlns="4873beb7-5857-4685-be1f-d57550cc96cc" xsi:nil="true"/>
+    <UALocComments xmlns="4873beb7-5857-4685-be1f-d57550cc96cc" xsi:nil="true"/>
+    <UALocRecommendation xmlns="4873beb7-5857-4685-be1f-d57550cc96cc">Localize</UALocRecommendation>
+    <LastModifiedDateTime xmlns="4873beb7-5857-4685-be1f-d57550cc96cc" xsi:nil="true"/>
+    <LegacyData xmlns="4873beb7-5857-4685-be1f-d57550cc96cc" xsi:nil="true"/>
+    <LocManualTestRequired xmlns="4873beb7-5857-4685-be1f-d57550cc96cc">false</LocManualTestRequired>
+    <LocMarketGroupTiers2 xmlns="4873beb7-5857-4685-be1f-d57550cc96cc" xsi:nil="true"/>
+    <ClipArtFilename xmlns="4873beb7-5857-4685-be1f-d57550cc96cc" xsi:nil="true"/>
+    <TPApplication xmlns="4873beb7-5857-4685-be1f-d57550cc96cc" xsi:nil="true"/>
+    <CSXHash xmlns="4873beb7-5857-4685-be1f-d57550cc96cc" xsi:nil="true"/>
+    <DirectSourceMarket xmlns="4873beb7-5857-4685-be1f-d57550cc96cc" xsi:nil="true"/>
+    <PrimaryImageGen xmlns="4873beb7-5857-4685-be1f-d57550cc96cc">true</PrimaryImageGen>
+    <PlannedPubDate xmlns="4873beb7-5857-4685-be1f-d57550cc96cc" xsi:nil="true"/>
+    <CSXSubmissionMarket xmlns="4873beb7-5857-4685-be1f-d57550cc96cc" xsi:nil="true"/>
+    <Downloads xmlns="4873beb7-5857-4685-be1f-d57550cc96cc">0</Downloads>
+    <ArtSampleDocs xmlns="4873beb7-5857-4685-be1f-d57550cc96cc" xsi:nil="true"/>
+    <TrustLevel xmlns="4873beb7-5857-4685-be1f-d57550cc96cc">1 Microsoft Managed Content</TrustLevel>
+    <BlockPublish xmlns="4873beb7-5857-4685-be1f-d57550cc96cc">false</BlockPublish>
+    <TPLaunchHelpLinkType xmlns="4873beb7-5857-4685-be1f-d57550cc96cc">Template</TPLaunchHelpLinkType>
+    <LocalizationTagsTaxHTField0 xmlns="4873beb7-5857-4685-be1f-d57550cc96cc">
+      <Terms xmlns="http://schemas.microsoft.com/office/infopath/2007/PartnerControls"/>
+    </LocalizationTagsTaxHTField0>
+    <BusinessGroup xmlns="4873beb7-5857-4685-be1f-d57550cc96cc" xsi:nil="true"/>
+    <Providers xmlns="4873beb7-5857-4685-be1f-d57550cc96cc" xsi:nil="true"/>
+    <TemplateTemplateType xmlns="4873beb7-5857-4685-be1f-d57550cc96cc">Word Document Template</TemplateTemplateType>
+    <TimesCloned xmlns="4873beb7-5857-4685-be1f-d57550cc96cc" xsi:nil="true"/>
+    <TPAppVersion xmlns="4873beb7-5857-4685-be1f-d57550cc96cc" xsi:nil="true"/>
+    <VoteCount xmlns="4873beb7-5857-4685-be1f-d57550cc96cc" xsi:nil="true"/>
+    <AverageRating xmlns="4873beb7-5857-4685-be1f-d57550cc96cc" xsi:nil="true"/>
+    <FeatureTagsTaxHTField0 xmlns="4873beb7-5857-4685-be1f-d57550cc96cc">
+      <Terms xmlns="http://schemas.microsoft.com/office/infopath/2007/PartnerControls"/>
+    </FeatureTagsTaxHTField0>
+    <Provider xmlns="4873beb7-5857-4685-be1f-d57550cc96cc" xsi:nil="true"/>
+    <UACurrentWords xmlns="4873beb7-5857-4685-be1f-d57550cc96cc" xsi:nil="true"/>
+    <AssetId xmlns="4873beb7-5857-4685-be1f-d57550cc96cc">TP103457714</AssetId>
+    <TPClientViewer xmlns="4873beb7-5857-4685-be1f-d57550cc96cc" xsi:nil="true"/>
+    <DSATActionTaken xmlns="4873beb7-5857-4685-be1f-d57550cc96cc" xsi:nil="true"/>
+    <APEditor xmlns="4873beb7-5857-4685-be1f-d57550cc96cc">
+      <UserInfo>
+        <DisplayName/>
+        <AccountId xsi:nil="true"/>
+        <AccountType/>
+      </UserInfo>
+    </APEditor>
+    <TPInstallLocation xmlns="4873beb7-5857-4685-be1f-d57550cc96cc" xsi:nil="true"/>
+    <OOCacheId xmlns="4873beb7-5857-4685-be1f-d57550cc96cc" xsi:nil="true"/>
+    <IsDeleted xmlns="4873beb7-5857-4685-be1f-d57550cc96cc">false</IsDeleted>
+    <PublishTargets xmlns="4873beb7-5857-4685-be1f-d57550cc96cc">OfficeOnlineVNext</PublishTargets>
+    <ApprovalLog xmlns="4873beb7-5857-4685-be1f-d57550cc96cc" xsi:nil="true"/>
+    <BugNumber xmlns="4873beb7-5857-4685-be1f-d57550cc96cc" xsi:nil="true"/>
+    <CrawlForDependencies xmlns="4873beb7-5857-4685-be1f-d57550cc96cc">false</CrawlForDependencies>
+    <InternalTagsTaxHTField0 xmlns="4873beb7-5857-4685-be1f-d57550cc96cc">
+      <Terms xmlns="http://schemas.microsoft.com/office/infopath/2007/PartnerControls"/>
+    </InternalTagsTaxHTField0>
+    <LastHandOff xmlns="4873beb7-5857-4685-be1f-d57550cc96cc" xsi:nil="true"/>
+    <Milestone xmlns="4873beb7-5857-4685-be1f-d57550cc96cc" xsi:nil="true"/>
+    <OriginalRelease xmlns="4873beb7-5857-4685-be1f-d57550cc96cc">15</OriginalRelease>
+    <RecommendationsModifier xmlns="4873beb7-5857-4685-be1f-d57550cc96cc" xsi:nil="true"/>
+    <ScenarioTagsTaxHTField0 xmlns="4873beb7-5857-4685-be1f-d57550cc96cc">
+      <Terms xmlns="http://schemas.microsoft.com/office/infopath/2007/PartnerControls"/>
+    </ScenarioTagsTaxHTField0>
+    <UANotes xmlns="4873beb7-5857-4685-be1f-d57550cc96cc" xsi:nil="true"/>
+  </documentManagement>
+</p:properties>
+</file>
+
+<file path=customXml/item2.xml><?xml version="1.0" encoding="utf-8"?>
 <ct:contentTypeSchema xmlns:ct="http://schemas.microsoft.com/office/2006/metadata/contentType" xmlns:ma="http://schemas.microsoft.com/office/2006/metadata/properties/metaAttributes" ct:_="" ma:_="" ma:contentTypeName="TemplateFile" ma:contentTypeID="0x0101006EDDDB5EE6D98C44930B742096920B300400F5B6D36B3EF94B4E9A635CDF2A18F5B8" ma:contentTypeVersion="72" ma:contentTypeDescription="Create a new document." ma:contentTypeScope="" ma:versionID="a23e56308344d904b51738559c3d67c9">
   <xsd:schema xmlns:xsd="http://www.w3.org/2001/XMLSchema" xmlns:xs="http://www.w3.org/2001/XMLSchema" xmlns:p="http://schemas.microsoft.com/office/2006/metadata/properties" xmlns:ns2="4873beb7-5857-4685-be1f-d57550cc96cc" targetNamespace="http://schemas.microsoft.com/office/2006/metadata/properties" ma:root="true" ma:fieldsID="cd0908cc4600e77bf5da051303e00c8d" ns2:_="">
     <xsd:import namespace="4873beb7-5857-4685-be1f-d57550cc96cc"/>
@@ -6826,132 +6560,6 @@
 </ct:contentTypeSchema>
 </file>
 
-<file path=customXml/item2.xml><?xml version="1.0" encoding="utf-8"?>
-<p:properties xmlns:p="http://schemas.microsoft.com/office/2006/metadata/properties" xmlns:xsi="http://www.w3.org/2001/XMLSchema-instance" xmlns:pc="http://schemas.microsoft.com/office/infopath/2007/PartnerControls">
-  <documentManagement>
-    <APDescription xmlns="4873beb7-5857-4685-be1f-d57550cc96cc" xsi:nil="true"/>
-    <AssetExpire xmlns="4873beb7-5857-4685-be1f-d57550cc96cc">2029-01-01T08:00:00+00:00</AssetExpire>
-    <CampaignTagsTaxHTField0 xmlns="4873beb7-5857-4685-be1f-d57550cc96cc">
-      <Terms xmlns="http://schemas.microsoft.com/office/infopath/2007/PartnerControls"/>
-    </CampaignTagsTaxHTField0>
-    <IntlLangReviewDate xmlns="4873beb7-5857-4685-be1f-d57550cc96cc" xsi:nil="true"/>
-    <TPFriendlyName xmlns="4873beb7-5857-4685-be1f-d57550cc96cc" xsi:nil="true"/>
-    <IntlLangReview xmlns="4873beb7-5857-4685-be1f-d57550cc96cc">false</IntlLangReview>
-    <LocLastLocAttemptVersionLookup xmlns="4873beb7-5857-4685-be1f-d57550cc96cc">856581</LocLastLocAttemptVersionLookup>
-    <PolicheckWords xmlns="4873beb7-5857-4685-be1f-d57550cc96cc" xsi:nil="true"/>
-    <SubmitterId xmlns="4873beb7-5857-4685-be1f-d57550cc96cc" xsi:nil="true"/>
-    <AcquiredFrom xmlns="4873beb7-5857-4685-be1f-d57550cc96cc">Internal MS</AcquiredFrom>
-    <EditorialStatus xmlns="4873beb7-5857-4685-be1f-d57550cc96cc">Complete</EditorialStatus>
-    <Markets xmlns="4873beb7-5857-4685-be1f-d57550cc96cc"/>
-    <OriginAsset xmlns="4873beb7-5857-4685-be1f-d57550cc96cc" xsi:nil="true"/>
-    <AssetStart xmlns="4873beb7-5857-4685-be1f-d57550cc96cc">2012-09-19T07:42:00+00:00</AssetStart>
-    <FriendlyTitle xmlns="4873beb7-5857-4685-be1f-d57550cc96cc" xsi:nil="true"/>
-    <MarketSpecific xmlns="4873beb7-5857-4685-be1f-d57550cc96cc">false</MarketSpecific>
-    <TPNamespace xmlns="4873beb7-5857-4685-be1f-d57550cc96cc" xsi:nil="true"/>
-    <PublishStatusLookup xmlns="4873beb7-5857-4685-be1f-d57550cc96cc">
-      <Value>1622610</Value>
-    </PublishStatusLookup>
-    <APAuthor xmlns="4873beb7-5857-4685-be1f-d57550cc96cc">
-      <UserInfo>
-        <DisplayName>REDMOND\v-aptall</DisplayName>
-        <AccountId>2566</AccountId>
-        <AccountType/>
-      </UserInfo>
-    </APAuthor>
-    <TPCommandLine xmlns="4873beb7-5857-4685-be1f-d57550cc96cc" xsi:nil="true"/>
-    <IntlLangReviewer xmlns="4873beb7-5857-4685-be1f-d57550cc96cc" xsi:nil="true"/>
-    <OpenTemplate xmlns="4873beb7-5857-4685-be1f-d57550cc96cc">true</OpenTemplate>
-    <CSXSubmissionDate xmlns="4873beb7-5857-4685-be1f-d57550cc96cc" xsi:nil="true"/>
-    <TaxCatchAll xmlns="4873beb7-5857-4685-be1f-d57550cc96cc"/>
-    <Manager xmlns="4873beb7-5857-4685-be1f-d57550cc96cc" xsi:nil="true"/>
-    <NumericId xmlns="4873beb7-5857-4685-be1f-d57550cc96cc" xsi:nil="true"/>
-    <ParentAssetId xmlns="4873beb7-5857-4685-be1f-d57550cc96cc" xsi:nil="true"/>
-    <OriginalSourceMarket xmlns="4873beb7-5857-4685-be1f-d57550cc96cc" xsi:nil="true"/>
-    <ApprovalStatus xmlns="4873beb7-5857-4685-be1f-d57550cc96cc">InProgress</ApprovalStatus>
-    <TPComponent xmlns="4873beb7-5857-4685-be1f-d57550cc96cc" xsi:nil="true"/>
-    <EditorialTags xmlns="4873beb7-5857-4685-be1f-d57550cc96cc" xsi:nil="true"/>
-    <TPExecutable xmlns="4873beb7-5857-4685-be1f-d57550cc96cc" xsi:nil="true"/>
-    <TPLaunchHelpLink xmlns="4873beb7-5857-4685-be1f-d57550cc96cc" xsi:nil="true"/>
-    <LocComments xmlns="4873beb7-5857-4685-be1f-d57550cc96cc" xsi:nil="true"/>
-    <LocRecommendedHandoff xmlns="4873beb7-5857-4685-be1f-d57550cc96cc" xsi:nil="true"/>
-    <SourceTitle xmlns="4873beb7-5857-4685-be1f-d57550cc96cc" xsi:nil="true"/>
-    <CSXUpdate xmlns="4873beb7-5857-4685-be1f-d57550cc96cc">false</CSXUpdate>
-    <IntlLocPriority xmlns="4873beb7-5857-4685-be1f-d57550cc96cc" xsi:nil="true"/>
-    <UAProjectedTotalWords xmlns="4873beb7-5857-4685-be1f-d57550cc96cc" xsi:nil="true"/>
-    <AssetType xmlns="4873beb7-5857-4685-be1f-d57550cc96cc">TP</AssetType>
-    <MachineTranslated xmlns="4873beb7-5857-4685-be1f-d57550cc96cc">false</MachineTranslated>
-    <OutputCachingOn xmlns="4873beb7-5857-4685-be1f-d57550cc96cc">false</OutputCachingOn>
-    <TemplateStatus xmlns="4873beb7-5857-4685-be1f-d57550cc96cc">Complete</TemplateStatus>
-    <IsSearchable xmlns="4873beb7-5857-4685-be1f-d57550cc96cc">true</IsSearchable>
-    <ContentItem xmlns="4873beb7-5857-4685-be1f-d57550cc96cc" xsi:nil="true"/>
-    <HandoffToMSDN xmlns="4873beb7-5857-4685-be1f-d57550cc96cc" xsi:nil="true"/>
-    <ShowIn xmlns="4873beb7-5857-4685-be1f-d57550cc96cc">Show everywhere</ShowIn>
-    <ThumbnailAssetId xmlns="4873beb7-5857-4685-be1f-d57550cc96cc" xsi:nil="true"/>
-    <UALocComments xmlns="4873beb7-5857-4685-be1f-d57550cc96cc" xsi:nil="true"/>
-    <UALocRecommendation xmlns="4873beb7-5857-4685-be1f-d57550cc96cc">Localize</UALocRecommendation>
-    <LastModifiedDateTime xmlns="4873beb7-5857-4685-be1f-d57550cc96cc" xsi:nil="true"/>
-    <LegacyData xmlns="4873beb7-5857-4685-be1f-d57550cc96cc" xsi:nil="true"/>
-    <LocManualTestRequired xmlns="4873beb7-5857-4685-be1f-d57550cc96cc">false</LocManualTestRequired>
-    <LocMarketGroupTiers2 xmlns="4873beb7-5857-4685-be1f-d57550cc96cc" xsi:nil="true"/>
-    <ClipArtFilename xmlns="4873beb7-5857-4685-be1f-d57550cc96cc" xsi:nil="true"/>
-    <TPApplication xmlns="4873beb7-5857-4685-be1f-d57550cc96cc" xsi:nil="true"/>
-    <CSXHash xmlns="4873beb7-5857-4685-be1f-d57550cc96cc" xsi:nil="true"/>
-    <DirectSourceMarket xmlns="4873beb7-5857-4685-be1f-d57550cc96cc" xsi:nil="true"/>
-    <PrimaryImageGen xmlns="4873beb7-5857-4685-be1f-d57550cc96cc">true</PrimaryImageGen>
-    <PlannedPubDate xmlns="4873beb7-5857-4685-be1f-d57550cc96cc" xsi:nil="true"/>
-    <CSXSubmissionMarket xmlns="4873beb7-5857-4685-be1f-d57550cc96cc" xsi:nil="true"/>
-    <Downloads xmlns="4873beb7-5857-4685-be1f-d57550cc96cc">0</Downloads>
-    <ArtSampleDocs xmlns="4873beb7-5857-4685-be1f-d57550cc96cc" xsi:nil="true"/>
-    <TrustLevel xmlns="4873beb7-5857-4685-be1f-d57550cc96cc">1 Microsoft Managed Content</TrustLevel>
-    <BlockPublish xmlns="4873beb7-5857-4685-be1f-d57550cc96cc">false</BlockPublish>
-    <TPLaunchHelpLinkType xmlns="4873beb7-5857-4685-be1f-d57550cc96cc">Template</TPLaunchHelpLinkType>
-    <LocalizationTagsTaxHTField0 xmlns="4873beb7-5857-4685-be1f-d57550cc96cc">
-      <Terms xmlns="http://schemas.microsoft.com/office/infopath/2007/PartnerControls"/>
-    </LocalizationTagsTaxHTField0>
-    <BusinessGroup xmlns="4873beb7-5857-4685-be1f-d57550cc96cc" xsi:nil="true"/>
-    <Providers xmlns="4873beb7-5857-4685-be1f-d57550cc96cc" xsi:nil="true"/>
-    <TemplateTemplateType xmlns="4873beb7-5857-4685-be1f-d57550cc96cc">Word Document Template</TemplateTemplateType>
-    <TimesCloned xmlns="4873beb7-5857-4685-be1f-d57550cc96cc" xsi:nil="true"/>
-    <TPAppVersion xmlns="4873beb7-5857-4685-be1f-d57550cc96cc" xsi:nil="true"/>
-    <VoteCount xmlns="4873beb7-5857-4685-be1f-d57550cc96cc" xsi:nil="true"/>
-    <AverageRating xmlns="4873beb7-5857-4685-be1f-d57550cc96cc" xsi:nil="true"/>
-    <FeatureTagsTaxHTField0 xmlns="4873beb7-5857-4685-be1f-d57550cc96cc">
-      <Terms xmlns="http://schemas.microsoft.com/office/infopath/2007/PartnerControls"/>
-    </FeatureTagsTaxHTField0>
-    <Provider xmlns="4873beb7-5857-4685-be1f-d57550cc96cc" xsi:nil="true"/>
-    <UACurrentWords xmlns="4873beb7-5857-4685-be1f-d57550cc96cc" xsi:nil="true"/>
-    <AssetId xmlns="4873beb7-5857-4685-be1f-d57550cc96cc">TP103457714</AssetId>
-    <TPClientViewer xmlns="4873beb7-5857-4685-be1f-d57550cc96cc" xsi:nil="true"/>
-    <DSATActionTaken xmlns="4873beb7-5857-4685-be1f-d57550cc96cc" xsi:nil="true"/>
-    <APEditor xmlns="4873beb7-5857-4685-be1f-d57550cc96cc">
-      <UserInfo>
-        <DisplayName/>
-        <AccountId xsi:nil="true"/>
-        <AccountType/>
-      </UserInfo>
-    </APEditor>
-    <TPInstallLocation xmlns="4873beb7-5857-4685-be1f-d57550cc96cc" xsi:nil="true"/>
-    <OOCacheId xmlns="4873beb7-5857-4685-be1f-d57550cc96cc" xsi:nil="true"/>
-    <IsDeleted xmlns="4873beb7-5857-4685-be1f-d57550cc96cc">false</IsDeleted>
-    <PublishTargets xmlns="4873beb7-5857-4685-be1f-d57550cc96cc">OfficeOnlineVNext</PublishTargets>
-    <ApprovalLog xmlns="4873beb7-5857-4685-be1f-d57550cc96cc" xsi:nil="true"/>
-    <BugNumber xmlns="4873beb7-5857-4685-be1f-d57550cc96cc" xsi:nil="true"/>
-    <CrawlForDependencies xmlns="4873beb7-5857-4685-be1f-d57550cc96cc">false</CrawlForDependencies>
-    <InternalTagsTaxHTField0 xmlns="4873beb7-5857-4685-be1f-d57550cc96cc">
-      <Terms xmlns="http://schemas.microsoft.com/office/infopath/2007/PartnerControls"/>
-    </InternalTagsTaxHTField0>
-    <LastHandOff xmlns="4873beb7-5857-4685-be1f-d57550cc96cc" xsi:nil="true"/>
-    <Milestone xmlns="4873beb7-5857-4685-be1f-d57550cc96cc" xsi:nil="true"/>
-    <OriginalRelease xmlns="4873beb7-5857-4685-be1f-d57550cc96cc">15</OriginalRelease>
-    <RecommendationsModifier xmlns="4873beb7-5857-4685-be1f-d57550cc96cc" xsi:nil="true"/>
-    <ScenarioTagsTaxHTField0 xmlns="4873beb7-5857-4685-be1f-d57550cc96cc">
-      <Terms xmlns="http://schemas.microsoft.com/office/infopath/2007/PartnerControls"/>
-    </ScenarioTagsTaxHTField0>
-    <UANotes xmlns="4873beb7-5857-4685-be1f-d57550cc96cc" xsi:nil="true"/>
-  </documentManagement>
-</p:properties>
-</file>
-
 <file path=customXml/item3.xml><?xml version="1.0" encoding="utf-8"?>
 <?mso-contentType ?>
 <FormTemplates xmlns="http://schemas.microsoft.com/sharepoint/v3/contenttype/forms">
@@ -6966,6 +6574,16 @@
 </file>
 
 <file path=customXml/itemProps1.xml><?xml version="1.0" encoding="utf-8"?>
+<ds:datastoreItem xmlns:ds="http://schemas.openxmlformats.org/officeDocument/2006/customXml" ds:itemID="{63671810-3EF7-4C8E-BCBA-248ABE2BAB39}">
+  <ds:schemaRefs>
+    <ds:schemaRef ds:uri="http://schemas.microsoft.com/office/2006/metadata/properties"/>
+    <ds:schemaRef ds:uri="http://schemas.microsoft.com/office/infopath/2007/PartnerControls"/>
+    <ds:schemaRef ds:uri="4873beb7-5857-4685-be1f-d57550cc96cc"/>
+  </ds:schemaRefs>
+</ds:datastoreItem>
+</file>
+
+<file path=customXml/itemProps2.xml><?xml version="1.0" encoding="utf-8"?>
 <ds:datastoreItem xmlns:ds="http://schemas.openxmlformats.org/officeDocument/2006/customXml" ds:itemID="{9332E30D-EFB4-40E8-AB8F-C2E02C2E75EB}">
   <ds:schemaRefs>
     <ds:schemaRef ds:uri="http://schemas.microsoft.com/office/2006/metadata/contentType"/>
@@ -6983,16 +6601,6 @@
 </ds:datastoreItem>
 </file>
 
-<file path=customXml/itemProps2.xml><?xml version="1.0" encoding="utf-8"?>
-<ds:datastoreItem xmlns:ds="http://schemas.openxmlformats.org/officeDocument/2006/customXml" ds:itemID="{63671810-3EF7-4C8E-BCBA-248ABE2BAB39}">
-  <ds:schemaRefs>
-    <ds:schemaRef ds:uri="http://schemas.microsoft.com/office/2006/metadata/properties"/>
-    <ds:schemaRef ds:uri="http://schemas.microsoft.com/office/infopath/2007/PartnerControls"/>
-    <ds:schemaRef ds:uri="4873beb7-5857-4685-be1f-d57550cc96cc"/>
-  </ds:schemaRefs>
-</ds:datastoreItem>
-</file>
-
 <file path=customXml/itemProps3.xml><?xml version="1.0" encoding="utf-8"?>
 <ds:datastoreItem xmlns:ds="http://schemas.openxmlformats.org/officeDocument/2006/customXml" ds:itemID="{499EA1EC-B023-4266-9865-E1EDA122A8C9}">
   <ds:schemaRefs>
@@ -7002,7 +6610,7 @@
 </file>
 
 <file path=customXml/itemProps4.xml><?xml version="1.0" encoding="utf-8"?>
-<ds:datastoreItem xmlns:ds="http://schemas.openxmlformats.org/officeDocument/2006/customXml" ds:itemID="{9C4E275A-C8EA-4AF3-AA69-9B86A34A617D}">
+<ds:datastoreItem xmlns:ds="http://schemas.openxmlformats.org/officeDocument/2006/customXml" ds:itemID="{3E87CA41-A42F-4C10-93A2-71F6DE0DB6C2}">
   <ds:schemaRefs>
     <ds:schemaRef ds:uri="http://schemas.openxmlformats.org/officeDocument/2006/bibliography"/>
   </ds:schemaRefs>

</xml_diff>

<commit_message>
Bear now eats boids and they respawn within leash area.
</commit_message>
<xml_diff>
--- a/Coursework 2/SOFT351 Assignment 2 - 10503639.docx
+++ b/Coursework 2/SOFT351 Assignment 2 - 10503639.docx
@@ -56,10 +56,42 @@
       <w:r>
         <w:t>” pathway) to run the game.</w:t>
       </w:r>
-    </w:p>
-    <w:p>
-      <w:r>
-        <w:t>The user is presented with a bird’s-eye view of the winged-bear which they can move around the screen as with the previous assignment. The bear controls remain the same, with the F1 key remaining the key pressed to display controls on-screen whilst in the program. New commands added to the software are as follows:</w:t>
+      <w:r>
+        <w:t xml:space="preserve"> Boids are artificial</w:t>
+      </w:r>
+      <w:r>
+        <w:t xml:space="preserve"> life agents</w:t>
+      </w:r>
+      <w:r>
+        <w:t xml:space="preserve"> designed to simulate flocking animals originally created by Craig Reynolds (</w:t>
+      </w:r>
+      <w:r>
+        <w:t xml:space="preserve">see </w:t>
+      </w:r>
+      <w:hyperlink r:id="rId11" w:history="1">
+        <w:r>
+          <w:rPr>
+            <w:rStyle w:val="Hyperlink"/>
+          </w:rPr>
+          <w:t>https://www.red3d.com/cwr/boids/</w:t>
+        </w:r>
+      </w:hyperlink>
+      <w:r>
+        <w:t xml:space="preserve"> for a full description</w:t>
+      </w:r>
+      <w:r>
+        <w:t>). In this simulation, the boids’ physical form is represented by parasaur.</w:t>
+      </w:r>
+    </w:p>
+    <w:p>
+      <w:r>
+        <w:t>The user is presented with a bird’s-eye view of the winged-bear</w:t>
+      </w:r>
+      <w:r>
+        <w:t>,</w:t>
+      </w:r>
+      <w:r>
+        <w:t xml:space="preserve"> which they can move around the screen as with the previous assignment. The bear controls remain the same, with the F1 key remaining the key pressed to display controls on-screen whilst in the program. New commands added to the software are as follows:</w:t>
       </w:r>
     </w:p>
     <w:p>
@@ -71,22 +103,7 @@
         </w:numPr>
       </w:pPr>
       <w:r>
-        <w:t>‘r’ key –</w:t>
-      </w:r>
-      <w:r>
-        <w:t xml:space="preserve"> increase the </w:t>
-      </w:r>
-      <w:r>
-        <w:t>strength</w:t>
-      </w:r>
-      <w:r>
-        <w:t xml:space="preserve"> of the leash</w:t>
-      </w:r>
-      <w:r>
-        <w:t xml:space="preserve"> affect forcing boids to stay near the default camera</w:t>
-      </w:r>
-      <w:r>
-        <w:t>.</w:t>
+        <w:t>‘e’ key – toggle the leash effect on and off.</w:t>
       </w:r>
     </w:p>
     <w:p>
@@ -98,13 +115,19 @@
         </w:numPr>
       </w:pPr>
       <w:r>
-        <w:t xml:space="preserve">‘d’ key – </w:t>
-      </w:r>
-      <w:r>
-        <w:t xml:space="preserve">decrease </w:t>
-      </w:r>
-      <w:r>
-        <w:t>the strength of the leash affect forcing boids to stay near the default camera</w:t>
+        <w:t>‘r’ key –</w:t>
+      </w:r>
+      <w:r>
+        <w:t xml:space="preserve"> increase the </w:t>
+      </w:r>
+      <w:r>
+        <w:t>strength</w:t>
+      </w:r>
+      <w:r>
+        <w:t xml:space="preserve"> of the leash</w:t>
+      </w:r>
+      <w:r>
+        <w:t xml:space="preserve"> affect forcing boids to stay near the default camera</w:t>
       </w:r>
       <w:r>
         <w:t>.</w:t>
@@ -119,19 +142,13 @@
         </w:numPr>
       </w:pPr>
       <w:r>
-        <w:t xml:space="preserve">‘t’ key – </w:t>
-      </w:r>
-      <w:r>
-        <w:t>increase</w:t>
-      </w:r>
-      <w:r>
-        <w:t xml:space="preserve"> the</w:t>
-      </w:r>
-      <w:r>
-        <w:t xml:space="preserve"> </w:t>
-      </w:r>
-      <w:r>
-        <w:t>distance that the boids can move away from the default camera</w:t>
+        <w:t xml:space="preserve">‘d’ key – </w:t>
+      </w:r>
+      <w:r>
+        <w:t xml:space="preserve">decrease </w:t>
+      </w:r>
+      <w:r>
+        <w:t>the strength of the leash affect forcing boids to stay near the default camera</w:t>
       </w:r>
       <w:r>
         <w:t>.</w:t>
@@ -146,13 +163,19 @@
         </w:numPr>
       </w:pPr>
       <w:r>
-        <w:t xml:space="preserve">‘f’ key – </w:t>
-      </w:r>
-      <w:r>
-        <w:t xml:space="preserve">decrease </w:t>
-      </w:r>
-      <w:r>
-        <w:t>the distance that the boids can move away from the default camera</w:t>
+        <w:t xml:space="preserve">‘t’ key – </w:t>
+      </w:r>
+      <w:r>
+        <w:t>increase</w:t>
+      </w:r>
+      <w:r>
+        <w:t xml:space="preserve"> the</w:t>
+      </w:r>
+      <w:r>
+        <w:t xml:space="preserve"> </w:t>
+      </w:r>
+      <w:r>
+        <w:t>distance that the boids can move away from the default camera</w:t>
       </w:r>
       <w:r>
         <w:t>.</w:t>
@@ -167,13 +190,13 @@
         </w:numPr>
       </w:pPr>
       <w:r>
-        <w:t xml:space="preserve">‘y’ key – </w:t>
-      </w:r>
-      <w:r>
-        <w:t xml:space="preserve">increase the </w:t>
-      </w:r>
-      <w:r>
-        <w:t>range at which boids see nearby boids (affects turning decisions)</w:t>
+        <w:t xml:space="preserve">‘f’ key – </w:t>
+      </w:r>
+      <w:r>
+        <w:t xml:space="preserve">decrease </w:t>
+      </w:r>
+      <w:r>
+        <w:t>the distance that the boids can move away from the default camera</w:t>
       </w:r>
       <w:r>
         <w:t>.</w:t>
@@ -188,13 +211,16 @@
         </w:numPr>
       </w:pPr>
       <w:r>
-        <w:t xml:space="preserve">‘g’ key – </w:t>
-      </w:r>
-      <w:r>
-        <w:t xml:space="preserve">decrease </w:t>
-      </w:r>
-      <w:r>
-        <w:t>the range at which boids see nearby boids (affects turning decisions).</w:t>
+        <w:t xml:space="preserve">‘y’ key – </w:t>
+      </w:r>
+      <w:r>
+        <w:t xml:space="preserve">increase the </w:t>
+      </w:r>
+      <w:r>
+        <w:t>range at which boids see nearby boids (affects turning decisions)</w:t>
+      </w:r>
+      <w:r>
+        <w:t>.</w:t>
       </w:r>
     </w:p>
     <w:p>
@@ -206,38 +232,13 @@
         </w:numPr>
       </w:pPr>
       <w:r>
-        <w:t xml:space="preserve">‘u’ key – </w:t>
-      </w:r>
-      <w:r>
-        <w:t xml:space="preserve">increase </w:t>
-      </w:r>
-      <w:r>
-        <w:t xml:space="preserve">the strength of </w:t>
-      </w:r>
-      <w:r>
-        <w:t>cohesion</w:t>
-      </w:r>
-      <w:r>
-        <w:t xml:space="preserve"> (</w:t>
-      </w:r>
-      <w:proofErr w:type="spellStart"/>
-      <w:r>
-        <w:t>boid’s</w:t>
-      </w:r>
-      <w:proofErr w:type="spellEnd"/>
-      <w:r>
-        <w:t xml:space="preserve"> desire to be the </w:t>
-      </w:r>
-      <w:proofErr w:type="spellStart"/>
-      <w:r>
-        <w:t>centre</w:t>
-      </w:r>
-      <w:proofErr w:type="spellEnd"/>
-      <w:r>
-        <w:t xml:space="preserve"> of the flock)</w:t>
-      </w:r>
-      <w:r>
-        <w:t>.</w:t>
+        <w:t xml:space="preserve">‘g’ key – </w:t>
+      </w:r>
+      <w:r>
+        <w:t xml:space="preserve">decrease </w:t>
+      </w:r>
+      <w:r>
+        <w:t>the range at which boids see nearby boids (affects turning decisions).</w:t>
       </w:r>
     </w:p>
     <w:p>
@@ -249,29 +250,25 @@
         </w:numPr>
       </w:pPr>
       <w:r>
-        <w:t xml:space="preserve">‘h’ key – </w:t>
-      </w:r>
-      <w:r>
-        <w:t xml:space="preserve">decrease </w:t>
-      </w:r>
-      <w:r>
-        <w:t>the strength of cohesion (</w:t>
-      </w:r>
-      <w:proofErr w:type="spellStart"/>
+        <w:t xml:space="preserve">‘u’ key – </w:t>
+      </w:r>
+      <w:r>
+        <w:t xml:space="preserve">increase </w:t>
+      </w:r>
+      <w:r>
+        <w:t xml:space="preserve">the strength of </w:t>
+      </w:r>
+      <w:r>
+        <w:t>cohesion</w:t>
+      </w:r>
+      <w:r>
+        <w:t xml:space="preserve"> (</w:t>
+      </w:r>
       <w:r>
         <w:t>boid’s</w:t>
       </w:r>
-      <w:proofErr w:type="spellEnd"/>
-      <w:r>
-        <w:t xml:space="preserve"> desire to be the </w:t>
-      </w:r>
-      <w:proofErr w:type="spellStart"/>
-      <w:r>
-        <w:t>centre</w:t>
-      </w:r>
-      <w:proofErr w:type="spellEnd"/>
-      <w:r>
-        <w:t xml:space="preserve"> of the flock)</w:t>
+      <w:r>
+        <w:t xml:space="preserve"> desire to be the centre of the flock)</w:t>
       </w:r>
       <w:r>
         <w:t>.</w:t>
@@ -286,32 +283,13 @@
         </w:numPr>
       </w:pPr>
       <w:r>
-        <w:t>‘</w:t>
-      </w:r>
-      <w:proofErr w:type="spellStart"/>
-      <w:r>
-        <w:t>i</w:t>
-      </w:r>
-      <w:proofErr w:type="spellEnd"/>
-      <w:r>
-        <w:t xml:space="preserve">’ key – </w:t>
-      </w:r>
-      <w:r>
-        <w:t xml:space="preserve">increase the strength of </w:t>
-      </w:r>
-      <w:r>
-        <w:t>alignment</w:t>
-      </w:r>
-      <w:r>
-        <w:t xml:space="preserve"> (</w:t>
-      </w:r>
-      <w:proofErr w:type="spellStart"/>
-      <w:r>
-        <w:t>boid’s</w:t>
-      </w:r>
-      <w:proofErr w:type="spellEnd"/>
-      <w:r>
-        <w:t xml:space="preserve"> desire to face the same direction as the flock)</w:t>
+        <w:t xml:space="preserve">‘h’ key – </w:t>
+      </w:r>
+      <w:r>
+        <w:t xml:space="preserve">decrease </w:t>
+      </w:r>
+      <w:r>
+        <w:t>the strength of cohesion (boid’s desire to be the centre of the flock)</w:t>
       </w:r>
       <w:r>
         <w:t>.</w:t>
@@ -326,21 +304,27 @@
         </w:numPr>
       </w:pPr>
       <w:r>
-        <w:t xml:space="preserve">‘j’ key – </w:t>
-      </w:r>
-      <w:r>
-        <w:t xml:space="preserve">decrease </w:t>
-      </w:r>
-      <w:r>
-        <w:t>the strength of alignment (</w:t>
+        <w:t>‘</w:t>
       </w:r>
       <w:proofErr w:type="spellStart"/>
       <w:r>
-        <w:t>boid’s</w:t>
+        <w:t>i</w:t>
       </w:r>
       <w:proofErr w:type="spellEnd"/>
       <w:r>
-        <w:t xml:space="preserve"> desire to face the same direction as the flock).</w:t>
+        <w:t xml:space="preserve">’ key – </w:t>
+      </w:r>
+      <w:r>
+        <w:t xml:space="preserve">increase the strength of </w:t>
+      </w:r>
+      <w:r>
+        <w:t>alignment</w:t>
+      </w:r>
+      <w:r>
+        <w:t xml:space="preserve"> (boid’s desire to face the same direction as the flock)</w:t>
+      </w:r>
+      <w:r>
+        <w:t>.</w:t>
       </w:r>
     </w:p>
     <w:p>
@@ -352,38 +336,13 @@
         </w:numPr>
       </w:pPr>
       <w:r>
-        <w:t xml:space="preserve">‘o’ key – </w:t>
-      </w:r>
-      <w:r>
-        <w:t>increase the</w:t>
-      </w:r>
-      <w:r>
-        <w:t xml:space="preserve"> strength of</w:t>
-      </w:r>
-      <w:r>
-        <w:t xml:space="preserve"> separation</w:t>
-      </w:r>
-      <w:r>
-        <w:t xml:space="preserve"> (</w:t>
-      </w:r>
-      <w:proofErr w:type="spellStart"/>
-      <w:r>
-        <w:t>boid’s</w:t>
-      </w:r>
-      <w:proofErr w:type="spellEnd"/>
-      <w:r>
-        <w:t xml:space="preserve"> desire to maintain a minimum distance between </w:t>
-      </w:r>
-      <w:proofErr w:type="spellStart"/>
-      <w:r>
-        <w:t>themself</w:t>
-      </w:r>
-      <w:proofErr w:type="spellEnd"/>
-      <w:r>
-        <w:t xml:space="preserve"> and other boids)</w:t>
-      </w:r>
-      <w:r>
-        <w:t>.</w:t>
+        <w:t xml:space="preserve">‘j’ key – </w:t>
+      </w:r>
+      <w:r>
+        <w:t xml:space="preserve">decrease </w:t>
+      </w:r>
+      <w:r>
+        <w:t>the strength of alignment (boid’s desire to face the same direction as the flock).</w:t>
       </w:r>
     </w:p>
     <w:p>
@@ -395,29 +354,28 @@
         </w:numPr>
       </w:pPr>
       <w:r>
-        <w:t xml:space="preserve">‘k’ key – </w:t>
-      </w:r>
-      <w:r>
-        <w:t xml:space="preserve">decrease </w:t>
-      </w:r>
-      <w:r>
-        <w:t>the strength of separation (</w:t>
-      </w:r>
-      <w:proofErr w:type="spellStart"/>
-      <w:r>
-        <w:t>boid’s</w:t>
-      </w:r>
-      <w:proofErr w:type="spellEnd"/>
-      <w:r>
-        <w:t xml:space="preserve"> desire to maintain a minimum distance between </w:t>
-      </w:r>
-      <w:proofErr w:type="spellStart"/>
-      <w:r>
-        <w:t>themself</w:t>
-      </w:r>
-      <w:proofErr w:type="spellEnd"/>
-      <w:r>
-        <w:t xml:space="preserve"> and other boids).</w:t>
+        <w:t xml:space="preserve">‘o’ key – </w:t>
+      </w:r>
+      <w:r>
+        <w:t>increase the</w:t>
+      </w:r>
+      <w:r>
+        <w:t xml:space="preserve"> strength of</w:t>
+      </w:r>
+      <w:r>
+        <w:t xml:space="preserve"> separation</w:t>
+      </w:r>
+      <w:r>
+        <w:t xml:space="preserve"> (boid’s desire to maintain a minimum distance between themsel</w:t>
+      </w:r>
+      <w:r>
+        <w:t>ves</w:t>
+      </w:r>
+      <w:r>
+        <w:t xml:space="preserve"> and other boids)</w:t>
+      </w:r>
+      <w:r>
+        <w:t>.</w:t>
       </w:r>
     </w:p>
     <w:p>
@@ -429,13 +387,19 @@
         </w:numPr>
       </w:pPr>
       <w:r>
-        <w:t xml:space="preserve">‘p’ key – </w:t>
-      </w:r>
-      <w:r>
-        <w:t>increase the distance that the boids desire to be away from each other</w:t>
-      </w:r>
-      <w:r>
-        <w:t>.</w:t>
+        <w:t xml:space="preserve">‘k’ key – </w:t>
+      </w:r>
+      <w:r>
+        <w:t xml:space="preserve">decrease </w:t>
+      </w:r>
+      <w:r>
+        <w:t>the strength of separation (boid’s desire to maintain a minimum distance between themsel</w:t>
+      </w:r>
+      <w:r>
+        <w:t>ves</w:t>
+      </w:r>
+      <w:r>
+        <w:t xml:space="preserve"> and other boids).</w:t>
       </w:r>
     </w:p>
     <w:p>
@@ -447,6 +411,24 @@
         </w:numPr>
       </w:pPr>
       <w:r>
+        <w:t xml:space="preserve">‘p’ key – </w:t>
+      </w:r>
+      <w:r>
+        <w:t>increase the distance that the boids desire to be away from each other</w:t>
+      </w:r>
+      <w:r>
+        <w:t>.</w:t>
+      </w:r>
+    </w:p>
+    <w:p>
+      <w:pPr>
+        <w:pStyle w:val="ListParagraph"/>
+        <w:numPr>
+          <w:ilvl w:val="0"/>
+          <w:numId w:val="39"/>
+        </w:numPr>
+      </w:pPr>
+      <w:r>
         <w:t xml:space="preserve">‘l’ key – </w:t>
       </w:r>
       <w:r>
@@ -466,11 +448,12 @@
       <w:r>
         <w:t xml:space="preserve"> Using the above </w:t>
       </w:r>
-      <w:proofErr w:type="gramStart"/>
       <w:r>
         <w:t>commands</w:t>
       </w:r>
-      <w:proofErr w:type="gramEnd"/>
+      <w:r>
+        <w:t>,</w:t>
+      </w:r>
       <w:r>
         <w:t xml:space="preserve"> the player can change the relevant force or length </w:t>
       </w:r>
@@ -497,7 +480,13 @@
     </w:p>
     <w:p>
       <w:r>
-        <w:t xml:space="preserve">On startup 100 Boid objects are created and stored in an array called flock. The Boid class inherits from the base class Thing3D as the boids themselves are objects with coordinates, rotations, scales etc. in the same manner that the bear is. The </w:t>
+        <w:t xml:space="preserve">On </w:t>
+      </w:r>
+      <w:r>
+        <w:t>start-up</w:t>
+      </w:r>
+      <w:r>
+        <w:t xml:space="preserve"> 100 Boid objects are created and stored in an array called flock. The Boid class inherits from the base class Thing3D as the boids themselves are objects with coordinates, rotations, scales etc. in the same manner that the bear is. The </w:t>
       </w:r>
       <w:proofErr w:type="spellStart"/>
       <w:proofErr w:type="gramStart"/>
@@ -538,15 +527,7 @@
         <w:t>A</w:t>
       </w:r>
       <w:r>
-        <w:t xml:space="preserve"> range check is performed on every other boid in the world to see if it is within the local </w:t>
-      </w:r>
-      <w:proofErr w:type="spellStart"/>
-      <w:r>
-        <w:t>neighbourhood</w:t>
-      </w:r>
-      <w:proofErr w:type="spellEnd"/>
-      <w:r>
-        <w:t xml:space="preserve"> of the boid calculating its current movement</w:t>
+        <w:t xml:space="preserve"> range check is performed on every other boid in the world to see if it is within the local neighbourhood of the boid calculating its current movement</w:t>
       </w:r>
       <w:r>
         <w:t>:</w:t>
@@ -588,15 +569,7 @@
         <w:t>A random speed adjustment</w:t>
       </w:r>
       <w:r>
-        <w:t xml:space="preserve"> decided by a random number between 1 and 3 that </w:t>
-      </w:r>
-      <w:proofErr w:type="spellStart"/>
-      <w:r>
-        <w:t>favours</w:t>
-      </w:r>
-      <w:proofErr w:type="spellEnd"/>
-      <w:r>
-        <w:t xml:space="preserve"> boids travelling at approximately half speed. If the boid is travelling under half speed then 1 and 2 speed the boid up, and 3 slows it down; if the boid is travelling over half speed then 1 speeds it up, and 2 and 3 slow it down.</w:t>
+        <w:t xml:space="preserve"> decided by a random number between 1 and 3 that favours boids travelling at approximately half speed. If the boid is travelling under half speed then 1 and 2 speed the boid up, and 3 slows it down; if the boid is travelling over half speed then 1 speeds it up, and 2 and 3 slow it down.</w:t>
       </w:r>
     </w:p>
     <w:p>
@@ -665,7 +638,15 @@
         <w:t xml:space="preserve">The </w:t>
       </w:r>
       <w:r>
-        <w:t xml:space="preserve">boid then steers towards where it perceives as the center of its neighbours – it calculates the mean x and z coordinates and </w:t>
+        <w:t xml:space="preserve">boid then steers towards where it perceives as the </w:t>
+      </w:r>
+      <w:proofErr w:type="spellStart"/>
+      <w:r>
+        <w:t>center</w:t>
+      </w:r>
+      <w:proofErr w:type="spellEnd"/>
+      <w:r>
+        <w:t xml:space="preserve"> of its neighbours – it calculates the mean x and z coordinates and </w:t>
       </w:r>
       <w:r>
         <w:t xml:space="preserve">steers 0.1% </w:t>
@@ -703,9 +684,10 @@
         </w:numPr>
       </w:pPr>
       <w:r>
-        <w:t>It steers away from them in the same way as with other boids, except it steers 5% away per frame.</w:t>
-      </w:r>
-    </w:p>
+        <w:t>If the bear is close enough to attack the boid, it “eats” the boid, roaring (if no other sounds are playing) and the boid is respawned using the standard spawning rules.</w:t>
+      </w:r>
+    </w:p>
+    <w:p/>
     <w:p>
       <w:pPr>
         <w:pStyle w:val="ListParagraph"/>
@@ -715,71 +697,52 @@
         </w:numPr>
       </w:pPr>
       <w:r>
-        <w:t xml:space="preserve">It then performs a movement in this direction in the same way as the bear moved for the previous assignment. It merges the current rotation values into the math library’s rotation matrix, calculates the current direction based on this matrix and the </w:t>
-      </w:r>
-      <w:proofErr w:type="spellStart"/>
-      <w:r>
-        <w:t>boid’s</w:t>
-      </w:r>
-      <w:proofErr w:type="spellEnd"/>
-      <w:r>
-        <w:t xml:space="preserve"> “spawn” direction and then normalizes the value and applies the speed in the current direction before setting the new x, </w:t>
+        <w:t>Otherwise i</w:t>
+      </w:r>
+      <w:r>
+        <w:t>t steers away from them in the same way as with other boids, except it steers 5% away per frame.</w:t>
+      </w:r>
+    </w:p>
+    <w:p>
+      <w:pPr>
+        <w:pStyle w:val="ListParagraph"/>
+        <w:numPr>
+          <w:ilvl w:val="0"/>
+          <w:numId w:val="41"/>
+        </w:numPr>
+      </w:pPr>
+      <w:r>
+        <w:lastRenderedPageBreak/>
+        <w:t>It then performs a movement in this direction in the same way as the bear moved for the previous assignment. It merges the current rotation values into the math library’s rotation matrix, calculates the current direction based on this matrix and the boid</w:t>
+      </w:r>
+      <w:r>
+        <w:t>’s</w:t>
+      </w:r>
+      <w:r>
+        <w:t xml:space="preserve"> “spawn” direction and then normalizes the value and applies the speed in the current direction before setting the new x, y and z coordinates.</w:t>
+      </w:r>
+    </w:p>
+    <w:p>
+      <w:r>
+        <w:t>The boid’s distance from the default camera position is then calculated and it is steered 2.5% towards it if it is too far away.</w:t>
+      </w:r>
+    </w:p>
+    <w:p>
+      <w:r>
+        <w:t xml:space="preserve">The boid’s movement is then applied as previously described (in ii.) This movement is applied whether the bear is near or not, giving the effect that a boid with the bear near it is </w:t>
       </w:r>
       <w:proofErr w:type="gramStart"/>
       <w:r>
-        <w:t>y</w:t>
+        <w:t>actually fleeing</w:t>
       </w:r>
       <w:proofErr w:type="gramEnd"/>
       <w:r>
-        <w:t xml:space="preserve"> and z coordinates.</w:t>
-      </w:r>
-    </w:p>
-    <w:p>
-      <w:r>
-        <w:lastRenderedPageBreak/>
-        <w:t xml:space="preserve">The </w:t>
-      </w:r>
-      <w:proofErr w:type="spellStart"/>
-      <w:r>
-        <w:t>boid’s</w:t>
-      </w:r>
-      <w:proofErr w:type="spellEnd"/>
-      <w:r>
-        <w:t xml:space="preserve"> distance from the default camera position is then calculated and it is steered 2.5% towards it if it is too far away.</w:t>
-      </w:r>
-    </w:p>
-    <w:p>
-      <w:r>
-        <w:t xml:space="preserve">The </w:t>
-      </w:r>
-      <w:proofErr w:type="spellStart"/>
-      <w:r>
-        <w:t>boid’s</w:t>
-      </w:r>
-      <w:proofErr w:type="spellEnd"/>
-      <w:r>
-        <w:t xml:space="preserve"> movement is then applied as previously described (in ii.) This movement is applied whether the bear is near or not, giving the effect that a boid with the bear near it is </w:t>
-      </w:r>
-      <w:proofErr w:type="gramStart"/>
-      <w:r>
-        <w:t>actually fleeing</w:t>
-      </w:r>
-      <w:proofErr w:type="gramEnd"/>
-      <w:r>
         <w:t xml:space="preserve"> the bear since it moves twice in the same turn.</w:t>
       </w:r>
     </w:p>
     <w:p>
       <w:r>
-        <w:t xml:space="preserve">Finally, modulus division is performed on the </w:t>
-      </w:r>
-      <w:proofErr w:type="spellStart"/>
-      <w:r>
-        <w:t>boid’s</w:t>
-      </w:r>
-      <w:proofErr w:type="spellEnd"/>
-      <w:r>
-        <w:t xml:space="preserve"> rotation so that multiple turns aren’t remembered or calculated each time. This was implemented to prevent miscalculations if the simulation was run for a large amount of time.</w:t>
+        <w:t>Finally, modulus division is performed on the boid’s rotation so that multiple turns aren’t remembered or calculated each time. This was implemented to prevent miscalculations if the simulation was run for a large amount of time.</w:t>
       </w:r>
     </w:p>
     <w:p>
@@ -841,15 +804,7 @@
         </w:numPr>
       </w:pPr>
       <w:r>
-        <w:t xml:space="preserve">The first vector is the vector desired to be travelling in i.e. towards or away from an object. </w:t>
-      </w:r>
-      <w:proofErr w:type="gramStart"/>
-      <w:r>
-        <w:t>These are calculated by the following pseudocode</w:t>
-      </w:r>
-      <w:proofErr w:type="gramEnd"/>
-      <w:r>
-        <w:t>:</w:t>
+        <w:t>The first vector is the vector desired to be travelling in i.e. towards or away from an object. These are calculated by the following pseudocode:</w:t>
       </w:r>
     </w:p>
     <w:p>
@@ -951,6 +906,7 @@
         <w:jc w:val="center"/>
       </w:pPr>
       <w:r>
+        <w:lastRenderedPageBreak/>
         <w:t>Simulate a turn clockwise towards the target.</w:t>
       </w:r>
     </w:p>
@@ -975,97 +931,127 @@
         <w:jc w:val="center"/>
       </w:pPr>
       <w:r>
+        <w:t>Else turn anticlockwise the same amount and continue.</w:t>
+      </w:r>
+    </w:p>
+    <w:p>
+      <w:r>
+        <w:t xml:space="preserve">This pseudocode makes logical sense and I am unable to find any issue with the implementation, but the boids act incorrectly when this is applied, so at present these rules (cohesion, separation, fleeing and leashing) all create a clockwise turn. This results in boids getting caught in spinning loops after a short time due to the leash turning them towards the </w:t>
+      </w:r>
+      <w:proofErr w:type="spellStart"/>
+      <w:r>
+        <w:t>center</w:t>
+      </w:r>
+      <w:proofErr w:type="spellEnd"/>
+      <w:r>
+        <w:t xml:space="preserve"> of the map and the boids themselves turning away from it based on nearby boid positions.</w:t>
+      </w:r>
+    </w:p>
+    <w:p/>
+    <w:p>
+      <w:r>
+        <w:t xml:space="preserve">When the boids are respawned, the new operator is not called as it would be more wasteful than simply reusing the boid that has been caught by the bear. The </w:t>
+      </w:r>
+      <w:proofErr w:type="spellStart"/>
+      <w:r>
+        <w:t>initialDirection</w:t>
+      </w:r>
+      <w:proofErr w:type="spellEnd"/>
+      <w:r>
+        <w:t xml:space="preserve"> value needs to be updated otherwise the boid would potentially start walking sideways or backwards when it thinks it is walking forwards.</w:t>
+      </w:r>
+    </w:p>
+    <w:p>
+      <w:pPr>
+        <w:pStyle w:val="Heading1"/>
+      </w:pPr>
+      <w:r>
+        <w:t>Software Engineering Issues</w:t>
+      </w:r>
+    </w:p>
+    <w:p>
+      <w:r>
+        <w:t>Due to each boid having to react to each other boid the simulation is computationally expensive – just to cycle through the flock to create a list of local neighbours requires 9900 loop cycles per frame – with more loops being required later if there are any groups of boids within range of each other to perform flocking behaviour. It would likely be better to apply separation in the original neighbour calculation loop, since it could reduce the number of loops by 9900 per frame (if every boid was positioned within separation range of each other), however, separation is a mechanic that should take precedent over most other functions</w:t>
+      </w:r>
+      <w:r>
+        <w:t xml:space="preserve"> so to perform it correctly requires less computational efficiency.</w:t>
+      </w:r>
+    </w:p>
+    <w:p>
+      <w:r>
+        <w:t>Good programming practice</w:t>
+      </w:r>
+      <w:r>
+        <w:t>s</w:t>
+      </w:r>
+      <w:r>
+        <w:t xml:space="preserve"> h</w:t>
+      </w:r>
+      <w:r>
+        <w:t>ave</w:t>
+      </w:r>
+      <w:r>
+        <w:t xml:space="preserve"> been followed whilst creating the </w:t>
+      </w:r>
+      <w:r>
+        <w:t>simulation</w:t>
+      </w:r>
+      <w:r>
+        <w:t xml:space="preserve"> where possible. Each boid hold values that are universal to all boids – scales in each dimension and the mesh skin for example. Whilst the boids are all </w:t>
+      </w:r>
+      <w:r>
+        <w:t>in fact</w:t>
+      </w:r>
+      <w:r>
+        <w:t xml:space="preserve"> the same size and skin, it was desirable to allow each instantiation of the class to maintain its own value to make it possible to simulate real-world differences between the boids in the future. Not even animals of the same species are identical sizes, and several different mesh designs could be rotated throughout the flock to add authenticity to the simulation </w:t>
+      </w:r>
+      <w:proofErr w:type="gramStart"/>
+      <w:r>
+        <w:t>at a later date</w:t>
+      </w:r>
+      <w:proofErr w:type="gramEnd"/>
+      <w:r>
+        <w:t>.</w:t>
+      </w:r>
+    </w:p>
+    <w:p>
+      <w:r>
+        <w:t xml:space="preserve">Modulus division is performed on the rotation of each boid each frame (if required) to prevent erroneous calculations if the float overflows due to the simulation running for an extended </w:t>
+      </w:r>
+      <w:proofErr w:type="gramStart"/>
+      <w:r>
+        <w:t>period of time</w:t>
+      </w:r>
+      <w:proofErr w:type="gramEnd"/>
+      <w:r>
+        <w:t xml:space="preserve">. Whilst it is unlikely to be a huge cause of computational waste on its own, it is easy to lose track of inefficient snippets of code and when calculation times are </w:t>
+      </w:r>
+      <w:proofErr w:type="spellStart"/>
+      <w:r>
+        <w:t>totaled</w:t>
+      </w:r>
+      <w:proofErr w:type="spellEnd"/>
+      <w:r>
+        <w:t xml:space="preserve"> (especially when done per frame) they do add up to surprising amounts of wasted time. A better solution would be to manually calculate the minimum time a boid can reach an overlap (which would require always turning in one direction constantly) and perform it once per </w:t>
+      </w:r>
+      <w:proofErr w:type="gramStart"/>
+      <w:r>
+        <w:t>time period</w:t>
+      </w:r>
+      <w:proofErr w:type="gramEnd"/>
+      <w:r>
+        <w:t xml:space="preserve"> on each boid then</w:t>
+      </w:r>
+      <w:r>
+        <w:t xml:space="preserve"> instead.</w:t>
+      </w:r>
+    </w:p>
+    <w:p>
+      <w:pPr>
+        <w:pStyle w:val="Heading1"/>
+      </w:pPr>
+      <w:r>
         <w:lastRenderedPageBreak/>
-        <w:t>Else turn anticlockwise the same amount and continue.</w:t>
-      </w:r>
-    </w:p>
-    <w:p>
-      <w:r>
-        <w:t>This pseudocode makes logical sense and I am unable to find any issue with the implementation, but the boids act incorrectly when this is applied, so at present these rules (cohesion, separation, fleeing and leashing) all create a clockwise turn. This results in boids getting caught in spinning loops after a short time due to the leash turning them towards the center of the map and the boids themselves turning away from it based on nearby boid positions.</w:t>
-      </w:r>
-    </w:p>
-    <w:p>
-      <w:pPr>
-        <w:pStyle w:val="Heading1"/>
-      </w:pPr>
-      <w:r>
-        <w:t>Software Engineering Issues</w:t>
-      </w:r>
-    </w:p>
-    <w:p>
-      <w:r>
-        <w:t>Due to each boid having to react to each other boid the simulation is computationally expensive – just to cycle through the flock to create a list of local neighbours requires 9900 loop cycles per frame – with more loops being required later if there are any groups of boids within range of each other to perform flocking behaviour. It would likely be better to apply separation in the original neighbour calculation loop, since it could reduce the number of loops by 9900 per frame (if every boid was positioned within separation range of each other), however, separation is a mechanic that should take precedent over most other functions</w:t>
-      </w:r>
-      <w:r>
-        <w:t xml:space="preserve"> so to perform it correctly requires less computational efficiency.</w:t>
-      </w:r>
-    </w:p>
-    <w:p>
-      <w:r>
-        <w:t>Good programming practice</w:t>
-      </w:r>
-      <w:r>
-        <w:t>s</w:t>
-      </w:r>
-      <w:r>
-        <w:t xml:space="preserve"> h</w:t>
-      </w:r>
-      <w:r>
-        <w:t>ave</w:t>
-      </w:r>
-      <w:r>
-        <w:t xml:space="preserve"> been followed whilst creating the </w:t>
-      </w:r>
-      <w:r>
-        <w:t>simulation</w:t>
-      </w:r>
-      <w:r>
-        <w:t xml:space="preserve"> where possible. Each boid hold values that are universal to all boids – scales in each dimension and the mesh skin for example. Whilst the boids are all </w:t>
-      </w:r>
-      <w:r>
-        <w:t>in fact</w:t>
-      </w:r>
-      <w:r>
-        <w:t xml:space="preserve"> the same size and skin, it was desirable to allow each instantiation of the class to maintain its own value to make it possible to simulate real-world differences between the boids in the future. Not even animals of the same species are identical sizes, and several different mesh designs could be rotated throughout the flock to add authenticity to the simulation </w:t>
-      </w:r>
-      <w:proofErr w:type="gramStart"/>
-      <w:r>
-        <w:t>at a later date</w:t>
-      </w:r>
-      <w:proofErr w:type="gramEnd"/>
-      <w:r>
-        <w:t>.</w:t>
-      </w:r>
-    </w:p>
-    <w:p>
-      <w:r>
-        <w:t xml:space="preserve">Modulus division is performed on the rotation of each boid each frame (if required) to prevent erroneous calculations if the float overflows due to the simulation running for an extended </w:t>
-      </w:r>
-      <w:proofErr w:type="gramStart"/>
-      <w:r>
-        <w:t>period of time</w:t>
-      </w:r>
-      <w:proofErr w:type="gramEnd"/>
-      <w:r>
-        <w:t xml:space="preserve">. Whilst it is unlikely to be a huge cause of computational waste on its own, it is easy to lose track of inefficient snippets of code and when calculation times are totaled (especially when done per frame) they do add up to surprising amounts of wasted time. A better solution would be to manually calculate the minimum time a boid can reach an overlap (which would require always turning in one direction constantly) and perform it once per </w:t>
-      </w:r>
-      <w:proofErr w:type="gramStart"/>
-      <w:r>
-        <w:t>time period</w:t>
-      </w:r>
-      <w:proofErr w:type="gramEnd"/>
-      <w:r>
-        <w:t xml:space="preserve"> on each boid then</w:t>
-      </w:r>
-      <w:r>
-        <w:t xml:space="preserve"> instead.</w:t>
-      </w:r>
-    </w:p>
-    <w:p>
-      <w:pPr>
-        <w:pStyle w:val="Heading1"/>
-      </w:pPr>
-      <w:r>
         <w:t>Ownership</w:t>
       </w:r>
     </w:p>
@@ -1090,7 +1076,7 @@
       <w:r>
         <w:t xml:space="preserve">Added to the above are the boids themselves and various global values that affect the boids behaviour. The boid class is an extension of the Thing3D class (since they all need positions and rotations etc. anyway) with modified movement, boid-like decision making (which was researched via the provided link </w:t>
       </w:r>
-      <w:hyperlink r:id="rId11" w:history="1">
+      <w:hyperlink r:id="rId12" w:history="1">
         <w:r>
           <w:rPr>
             <w:rStyle w:val="Hyperlink"/>
@@ -1110,7 +1096,6 @@
         <w:pStyle w:val="Heading1"/>
       </w:pPr>
       <w:r>
-        <w:lastRenderedPageBreak/>
         <w:t>Evaluation</w:t>
       </w:r>
     </w:p>
@@ -1136,7 +1121,13 @@
         <w:t xml:space="preserve">After more thoroughly considering what had been initially proposed and the intention of boids themselves, I felt the need to revise what was to be created. Initially I set out to allow the user to direct the boids </w:t>
       </w:r>
       <w:r>
-        <w:t>by attracting them towards a playable entity, though boids having their own (albeit collective) “free will” conflicts with this idea in my opinion. Instead, the theme of predator and prey was used to allow the user to move an entity around the map and the boids will attempt to avoid it.</w:t>
+        <w:t>by attracting them towards a playable entity, though boids having their own (albeit collective) “free will” conflicts with this idea in my opinion. Instead, the theme of predator and prey was used to allow the user to move an entity around the map and the boids will attempt to avoid it</w:t>
+      </w:r>
+      <w:r>
+        <w:t xml:space="preserve"> (or “die” trying)</w:t>
+      </w:r>
+      <w:r>
+        <w:t>.</w:t>
       </w:r>
       <w:r>
         <w:t xml:space="preserve"> I feel that this improves the overall </w:t>
@@ -1159,30 +1150,39 @@
     </w:p>
     <w:p>
       <w:r>
-        <w:t>The assignment could be further improved by using extra DirectX functionality, and the project could feel more complete if more external help had been used, however as stated in the proposal document, I never intended for that to be the case. My personal goal for the project was to code as much from scratch as I could to get a better understanding of both boids and C++ as a language</w:t>
-      </w:r>
-      <w:r>
-        <w:t xml:space="preserve"> and I feel I have mostly done that. The exception would be using the </w:t>
-      </w:r>
-      <w:proofErr w:type="spellStart"/>
-      <w:r>
-        <w:t>xnamath</w:t>
-      </w:r>
-      <w:proofErr w:type="spellEnd"/>
-      <w:r>
-        <w:t xml:space="preserve"> library to do some of the heavier lifting, though understanding how the mathematics behind turning etc. works felt necessary before production even began anyway</w:t>
+        <w:t>The assignment could be further improved by using extra DirectX functionality, and the project could feel more complete if mor</w:t>
       </w:r>
       <w:bookmarkStart w:id="0" w:name="_GoBack"/>
       <w:bookmarkEnd w:id="0"/>
       <w:r>
+        <w:t>e external help had been used, however as stated in the proposal document, I never intended for that to be the case. My personal goal for the project was to code as much from scratch as I could to get a better understanding of both boids and C++ as a language</w:t>
+      </w:r>
+      <w:r>
+        <w:t xml:space="preserve"> and I feel I have mostly done that. The exception would be using the </w:t>
+      </w:r>
+      <w:proofErr w:type="spellStart"/>
+      <w:r>
+        <w:t>xnamath</w:t>
+      </w:r>
+      <w:proofErr w:type="spellEnd"/>
+      <w:r>
+        <w:t xml:space="preserve"> library to do some of the heavier lifting, though understanding how the mathematics behind turning etc. works felt necessary before production</w:t>
+      </w:r>
+      <w:r>
+        <w:t xml:space="preserve"> </w:t>
+      </w:r>
+      <w:r>
+        <w:t>began</w:t>
+      </w:r>
+      <w:r>
         <w:t>.</w:t>
       </w:r>
     </w:p>
     <w:sectPr>
-      <w:headerReference w:type="default" r:id="rId12"/>
-      <w:footerReference w:type="default" r:id="rId13"/>
-      <w:headerReference w:type="first" r:id="rId14"/>
-      <w:footerReference w:type="first" r:id="rId15"/>
+      <w:headerReference w:type="default" r:id="rId13"/>
+      <w:footerReference w:type="default" r:id="rId14"/>
+      <w:headerReference w:type="first" r:id="rId15"/>
+      <w:footerReference w:type="first" r:id="rId16"/>
       <w:pgSz w:w="12240" w:h="15840"/>
       <w:pgMar w:top="1440" w:right="1440" w:bottom="1440" w:left="1440" w:header="720" w:footer="720" w:gutter="0"/>
       <w:cols w:space="720"/>
@@ -1251,7 +1251,7 @@
           <w:rPr>
             <w:noProof/>
           </w:rPr>
-          <w:t>4</w:t>
+          <w:t>5</w:t>
         </w:r>
         <w:r>
           <w:rPr>
@@ -1270,14 +1270,8 @@
   <w:p>
     <w:pPr>
       <w:pStyle w:val="Footer"/>
-      <w:rPr>
-        <w:lang w:val="en-GB"/>
-      </w:rPr>
     </w:pPr>
     <w:r>
-      <w:rPr>
-        <w:lang w:val="en-GB"/>
-      </w:rPr>
       <w:t>1</w:t>
     </w:r>
   </w:p>
@@ -1314,14 +1308,8 @@
   <w:p>
     <w:pPr>
       <w:pStyle w:val="Header"/>
-      <w:rPr>
-        <w:lang w:val="en-GB"/>
-      </w:rPr>
     </w:pPr>
     <w:r>
-      <w:rPr>
-        <w:lang w:val="en-GB"/>
-      </w:rPr>
       <w:t>10503639</w:t>
     </w:r>
   </w:p>
@@ -1333,14 +1321,8 @@
   <w:p>
     <w:pPr>
       <w:pStyle w:val="Header"/>
-      <w:rPr>
-        <w:lang w:val="en-GB"/>
-      </w:rPr>
     </w:pPr>
     <w:r>
-      <w:rPr>
-        <w:lang w:val="en-GB"/>
-      </w:rPr>
       <w:t>10503639</w:t>
     </w:r>
   </w:p>
@@ -4165,6 +4147,9 @@
     <w:name w:val="Normal"/>
     <w:qFormat/>
     <w:rsid w:val="00FD262C"/>
+    <w:rPr>
+      <w:lang w:val="en-GB"/>
+    </w:rPr>
   </w:style>
   <w:style w:type="paragraph" w:styleId="Heading1">
     <w:name w:val="heading 1"/>
@@ -6624,7 +6609,7 @@
 </file>
 
 <file path=customXml/itemProps4.xml><?xml version="1.0" encoding="utf-8"?>
-<ds:datastoreItem xmlns:ds="http://schemas.openxmlformats.org/officeDocument/2006/customXml" ds:itemID="{507E01DF-ACAF-4615-B5D7-DC8C6F1A91C8}">
+<ds:datastoreItem xmlns:ds="http://schemas.openxmlformats.org/officeDocument/2006/customXml" ds:itemID="{989F1813-874D-4601-A352-6B3EEC3C6767}">
   <ds:schemaRefs>
     <ds:schemaRef ds:uri="http://schemas.openxmlformats.org/officeDocument/2006/bibliography"/>
   </ds:schemaRefs>

</xml_diff>